<commit_message>
added 3 new cassandra tables
</commit_message>
<xml_diff>
--- a/docs/EPWMD MIGRATOR TOOL.docx
+++ b/docs/EPWMD MIGRATOR TOOL.docx
@@ -79,7 +79,6 @@
           <w:kern w:val="0"/>
           <w:sz w:val="28"/>
           <w:szCs w:val="28"/>
-          <w:bdr w:val="none" w:color="auto" w:sz="0" w:space="0"/>
           <w:shd w:val="clear" w:fill="D9D9D9"/>
           <w:lang w:val="en-US" w:eastAsia="zh-CN" w:bidi="ar"/>
         </w:rPr>
@@ -1431,6 +1430,12 @@
           <w:lang w:val="en-US"/>
         </w:rPr>
         <w:tab/>
+      </w:r>
+      <w:r>
+        <w:rPr>
+          <w:rFonts w:hint="default"/>
+          <w:lang w:val="en-US"/>
+        </w:rPr>
         <w:t>business_nature</w:t>
       </w:r>
     </w:p>
@@ -1459,6 +1464,12 @@
           <w:lang w:val="en-US"/>
         </w:rPr>
         <w:tab/>
+      </w:r>
+      <w:r>
+        <w:rPr>
+          <w:rFonts w:hint="default"/>
+          <w:lang w:val="en-US"/>
+        </w:rPr>
         <w:t>submitted_docs_validity - Map&lt;document, validity date&gt;</w:t>
       </w:r>
     </w:p>
@@ -2210,6 +2221,505 @@
         <w:keepLines w:val="0"/>
         <w:widowControl/>
         <w:numPr>
+          <w:ilvl w:val="0"/>
+          <w:numId w:val="6"/>
+        </w:numPr>
+        <w:suppressLineNumbers w:val="0"/>
+        <w:spacing w:before="0" w:beforeAutospacing="1" w:after="0" w:afterAutospacing="1"/>
+        <w:ind w:left="420" w:leftChars="0" w:right="0" w:rightChars="0" w:hanging="420" w:firstLineChars="0"/>
+        <w:contextualSpacing/>
+        <w:rPr>
+          <w:rFonts w:hint="default"/>
+          <w:lang w:val="en-US"/>
+        </w:rPr>
+      </w:pPr>
+      <w:r>
+        <w:t xml:space="preserve">The Document fields that are uploaded to </w:t>
+      </w:r>
+      <w:r>
+        <w:rPr>
+          <w:rFonts w:hint="default"/>
+          <w:lang w:val="en-US"/>
+        </w:rPr>
+        <w:t xml:space="preserve">cassandra table epwmd_solid_waste </w:t>
+      </w:r>
+      <w:r>
+        <w:t>contains the following fields:</w:t>
+      </w:r>
+    </w:p>
+    <w:p>
+      <w:pPr>
+        <w:pStyle w:val="4"/>
+        <w:keepNext w:val="0"/>
+        <w:keepLines w:val="0"/>
+        <w:widowControl/>
+        <w:numPr>
+          <w:ilvl w:val="0"/>
+          <w:numId w:val="10"/>
+        </w:numPr>
+        <w:suppressLineNumbers w:val="0"/>
+        <w:spacing w:before="0" w:beforeAutospacing="1" w:after="0" w:afterAutospacing="1"/>
+        <w:ind w:left="2105" w:leftChars="0" w:right="0" w:rightChars="0" w:hanging="425" w:firstLineChars="0"/>
+        <w:contextualSpacing/>
+        <w:rPr>
+          <w:rFonts w:hint="default"/>
+          <w:lang w:val="en-US"/>
+        </w:rPr>
+      </w:pPr>
+      <w:r>
+        <w:rPr>
+          <w:rFonts w:hint="default"/>
+          <w:lang w:val="en-US"/>
+        </w:rPr>
+        <w:t>establishment_id - system generated UUID</w:t>
+      </w:r>
+    </w:p>
+    <w:p>
+      <w:pPr>
+        <w:pStyle w:val="4"/>
+        <w:keepNext w:val="0"/>
+        <w:keepLines w:val="0"/>
+        <w:widowControl/>
+        <w:numPr>
+          <w:ilvl w:val="0"/>
+          <w:numId w:val="10"/>
+        </w:numPr>
+        <w:suppressLineNumbers w:val="0"/>
+        <w:spacing w:before="0" w:beforeAutospacing="1" w:after="0" w:afterAutospacing="1"/>
+        <w:ind w:left="2105" w:leftChars="0" w:right="0" w:rightChars="0" w:hanging="425" w:firstLineChars="0"/>
+        <w:contextualSpacing/>
+        <w:rPr>
+          <w:rFonts w:hint="default"/>
+          <w:lang w:val="en-US"/>
+        </w:rPr>
+      </w:pPr>
+      <w:r>
+        <w:rPr>
+          <w:rFonts w:hint="default"/>
+          <w:lang w:val="en-US"/>
+        </w:rPr>
+        <w:t>date_applied - Date of Issuance</w:t>
+      </w:r>
+    </w:p>
+    <w:p>
+      <w:pPr>
+        <w:pStyle w:val="4"/>
+        <w:keepNext w:val="0"/>
+        <w:keepLines w:val="0"/>
+        <w:widowControl/>
+        <w:numPr>
+          <w:ilvl w:val="0"/>
+          <w:numId w:val="10"/>
+        </w:numPr>
+        <w:suppressLineNumbers w:val="0"/>
+        <w:spacing w:before="0" w:beforeAutospacing="1" w:after="0" w:afterAutospacing="1"/>
+        <w:ind w:left="2105" w:leftChars="0" w:right="0" w:rightChars="0" w:hanging="425" w:firstLineChars="0"/>
+        <w:contextualSpacing/>
+        <w:rPr>
+          <w:rFonts w:hint="default"/>
+          <w:lang w:val="en-US"/>
+        </w:rPr>
+      </w:pPr>
+      <w:r>
+        <w:rPr>
+          <w:rFonts w:hint="default"/>
+          <w:lang w:val="en-US"/>
+        </w:rPr>
+        <w:t>mission_order_no</w:t>
+      </w:r>
+    </w:p>
+    <w:p>
+      <w:pPr>
+        <w:pStyle w:val="4"/>
+        <w:keepNext w:val="0"/>
+        <w:keepLines w:val="0"/>
+        <w:widowControl/>
+        <w:numPr>
+          <w:ilvl w:val="0"/>
+          <w:numId w:val="10"/>
+        </w:numPr>
+        <w:suppressLineNumbers w:val="0"/>
+        <w:spacing w:before="0" w:beforeAutospacing="1" w:after="0" w:afterAutospacing="1"/>
+        <w:ind w:left="2105" w:leftChars="0" w:right="0" w:rightChars="0" w:hanging="425" w:firstLineChars="0"/>
+        <w:contextualSpacing/>
+        <w:rPr>
+          <w:rFonts w:hint="default"/>
+          <w:lang w:val="en-US"/>
+        </w:rPr>
+      </w:pPr>
+      <w:r>
+        <w:rPr>
+          <w:rFonts w:hint="default"/>
+          <w:lang w:val="en-US"/>
+        </w:rPr>
+        <w:t>inspection_date = Date of inspection</w:t>
+      </w:r>
+    </w:p>
+    <w:p>
+      <w:pPr>
+        <w:pStyle w:val="4"/>
+        <w:keepNext w:val="0"/>
+        <w:keepLines w:val="0"/>
+        <w:widowControl/>
+        <w:numPr>
+          <w:ilvl w:val="0"/>
+          <w:numId w:val="10"/>
+        </w:numPr>
+        <w:suppressLineNumbers w:val="0"/>
+        <w:spacing w:before="0" w:beforeAutospacing="1" w:after="0" w:afterAutospacing="1"/>
+        <w:ind w:left="2105" w:leftChars="0" w:right="0" w:rightChars="0" w:hanging="425" w:firstLineChars="0"/>
+        <w:contextualSpacing/>
+        <w:rPr>
+          <w:rFonts w:hint="default"/>
+          <w:lang w:val="en-US"/>
+        </w:rPr>
+      </w:pPr>
+      <w:r>
+        <w:rPr>
+          <w:rFonts w:hint="default"/>
+          <w:lang w:val="en-US"/>
+        </w:rPr>
+        <w:t>daily_waste_generation = Map&lt;waste type, daily generation&gt;</w:t>
+      </w:r>
+    </w:p>
+    <w:p>
+      <w:pPr>
+        <w:pStyle w:val="4"/>
+        <w:keepNext w:val="0"/>
+        <w:keepLines w:val="0"/>
+        <w:widowControl/>
+        <w:numPr>
+          <w:ilvl w:val="0"/>
+          <w:numId w:val="10"/>
+        </w:numPr>
+        <w:suppressLineNumbers w:val="0"/>
+        <w:spacing w:before="0" w:beforeAutospacing="1" w:after="0" w:afterAutospacing="1"/>
+        <w:ind w:left="2105" w:leftChars="0" w:right="0" w:rightChars="0" w:hanging="425" w:firstLineChars="0"/>
+        <w:contextualSpacing/>
+        <w:rPr>
+          <w:rFonts w:hint="default"/>
+          <w:lang w:val="en-US"/>
+        </w:rPr>
+      </w:pPr>
+      <w:r>
+        <w:rPr>
+          <w:rFonts w:hint="default"/>
+          <w:lang w:val="en-US"/>
+        </w:rPr>
+        <w:t>hauler_collection_frequency = Map&lt;hauler, collection frequency&gt;</w:t>
+      </w:r>
+    </w:p>
+    <w:p>
+      <w:pPr>
+        <w:pStyle w:val="4"/>
+        <w:keepNext w:val="0"/>
+        <w:keepLines w:val="0"/>
+        <w:widowControl/>
+        <w:numPr>
+          <w:ilvl w:val="0"/>
+          <w:numId w:val="10"/>
+        </w:numPr>
+        <w:suppressLineNumbers w:val="0"/>
+        <w:spacing w:before="0" w:beforeAutospacing="1" w:after="0" w:afterAutospacing="1"/>
+        <w:ind w:left="2105" w:leftChars="0" w:right="0" w:rightChars="0" w:hanging="425" w:firstLineChars="0"/>
+        <w:contextualSpacing/>
+        <w:rPr>
+          <w:rFonts w:hint="default"/>
+          <w:lang w:val="en-US"/>
+        </w:rPr>
+      </w:pPr>
+      <w:r>
+        <w:rPr>
+          <w:rFonts w:hint="default"/>
+          <w:lang w:val="en-US"/>
+        </w:rPr>
+        <w:t>date_created - configurable</w:t>
+      </w:r>
+    </w:p>
+    <w:p>
+      <w:pPr>
+        <w:pStyle w:val="4"/>
+        <w:keepNext w:val="0"/>
+        <w:keepLines w:val="0"/>
+        <w:widowControl/>
+        <w:numPr>
+          <w:ilvl w:val="0"/>
+          <w:numId w:val="10"/>
+        </w:numPr>
+        <w:suppressLineNumbers w:val="0"/>
+        <w:spacing w:before="0" w:beforeAutospacing="1" w:after="0" w:afterAutospacing="1"/>
+        <w:ind w:left="2105" w:leftChars="0" w:right="0" w:rightChars="0" w:hanging="425" w:firstLineChars="0"/>
+        <w:contextualSpacing/>
+        <w:rPr>
+          <w:rFonts w:hint="default"/>
+          <w:lang w:val="en-US"/>
+        </w:rPr>
+      </w:pPr>
+      <w:r>
+        <w:rPr>
+          <w:rFonts w:hint="default"/>
+          <w:lang w:val="en-US"/>
+        </w:rPr>
+        <w:t>created_by - configurable</w:t>
+      </w:r>
+    </w:p>
+    <w:p>
+      <w:pPr>
+        <w:pStyle w:val="4"/>
+        <w:keepNext w:val="0"/>
+        <w:keepLines w:val="0"/>
+        <w:widowControl/>
+        <w:numPr>
+          <w:ilvl w:val="0"/>
+          <w:numId w:val="6"/>
+        </w:numPr>
+        <w:suppressLineNumbers w:val="0"/>
+        <w:spacing w:before="0" w:beforeAutospacing="1" w:after="0" w:afterAutospacing="1"/>
+        <w:ind w:left="420" w:leftChars="0" w:right="0" w:rightChars="0" w:hanging="420" w:firstLineChars="0"/>
+        <w:contextualSpacing/>
+        <w:rPr>
+          <w:rFonts w:hint="default"/>
+          <w:lang w:val="en-US"/>
+        </w:rPr>
+      </w:pPr>
+      <w:r>
+        <w:t xml:space="preserve">The Document fields that are uploaded to </w:t>
+      </w:r>
+      <w:r>
+        <w:rPr>
+          <w:rFonts w:hint="default"/>
+          <w:lang w:val="en-US"/>
+        </w:rPr>
+        <w:t xml:space="preserve">cassandra table epwmd_hazardous_waste </w:t>
+      </w:r>
+      <w:r>
+        <w:t>contains the following fields:</w:t>
+      </w:r>
+    </w:p>
+    <w:p>
+      <w:pPr>
+        <w:pStyle w:val="4"/>
+        <w:keepNext w:val="0"/>
+        <w:keepLines w:val="0"/>
+        <w:widowControl/>
+        <w:numPr>
+          <w:ilvl w:val="0"/>
+          <w:numId w:val="11"/>
+        </w:numPr>
+        <w:suppressLineNumbers w:val="0"/>
+        <w:spacing w:before="0" w:beforeAutospacing="1" w:after="0" w:afterAutospacing="1"/>
+        <w:ind w:left="2105" w:leftChars="0" w:right="0" w:rightChars="0" w:hanging="425" w:firstLineChars="0"/>
+        <w:contextualSpacing/>
+        <w:rPr>
+          <w:rFonts w:hint="default"/>
+          <w:lang w:val="en-US"/>
+        </w:rPr>
+      </w:pPr>
+      <w:r>
+        <w:rPr>
+          <w:rFonts w:hint="default"/>
+          <w:lang w:val="en-US"/>
+        </w:rPr>
+        <w:t>establishment_id - system generated UUID</w:t>
+      </w:r>
+    </w:p>
+    <w:p>
+      <w:pPr>
+        <w:pStyle w:val="4"/>
+        <w:keepNext w:val="0"/>
+        <w:keepLines w:val="0"/>
+        <w:widowControl/>
+        <w:numPr>
+          <w:ilvl w:val="0"/>
+          <w:numId w:val="11"/>
+        </w:numPr>
+        <w:suppressLineNumbers w:val="0"/>
+        <w:spacing w:before="0" w:beforeAutospacing="1" w:after="0" w:afterAutospacing="1"/>
+        <w:ind w:left="2105" w:leftChars="0" w:right="0" w:rightChars="0" w:hanging="425" w:firstLineChars="0"/>
+        <w:contextualSpacing/>
+        <w:rPr>
+          <w:rFonts w:hint="default"/>
+          <w:lang w:val="en-US"/>
+        </w:rPr>
+      </w:pPr>
+      <w:r>
+        <w:rPr>
+          <w:rFonts w:hint="default"/>
+          <w:lang w:val="en-US"/>
+        </w:rPr>
+        <w:t>date_applied - Date of Issuance</w:t>
+      </w:r>
+    </w:p>
+    <w:p>
+      <w:pPr>
+        <w:pStyle w:val="4"/>
+        <w:keepNext w:val="0"/>
+        <w:keepLines w:val="0"/>
+        <w:widowControl/>
+        <w:numPr>
+          <w:ilvl w:val="0"/>
+          <w:numId w:val="11"/>
+        </w:numPr>
+        <w:suppressLineNumbers w:val="0"/>
+        <w:spacing w:before="0" w:beforeAutospacing="1" w:after="0" w:afterAutospacing="1"/>
+        <w:ind w:left="2105" w:leftChars="0" w:right="0" w:rightChars="0" w:hanging="425" w:firstLineChars="0"/>
+        <w:contextualSpacing/>
+        <w:rPr>
+          <w:rFonts w:hint="default"/>
+          <w:lang w:val="en-US"/>
+        </w:rPr>
+      </w:pPr>
+      <w:r>
+        <w:rPr>
+          <w:rFonts w:hint="default"/>
+          <w:lang w:val="en-US"/>
+        </w:rPr>
+        <w:t>mission_order_no</w:t>
+      </w:r>
+    </w:p>
+    <w:p>
+      <w:pPr>
+        <w:pStyle w:val="4"/>
+        <w:keepNext w:val="0"/>
+        <w:keepLines w:val="0"/>
+        <w:widowControl/>
+        <w:numPr>
+          <w:ilvl w:val="0"/>
+          <w:numId w:val="11"/>
+        </w:numPr>
+        <w:suppressLineNumbers w:val="0"/>
+        <w:spacing w:before="0" w:beforeAutospacing="1" w:after="0" w:afterAutospacing="1"/>
+        <w:ind w:left="2105" w:leftChars="0" w:right="0" w:rightChars="0" w:hanging="425" w:firstLineChars="0"/>
+        <w:contextualSpacing/>
+        <w:rPr>
+          <w:rFonts w:hint="default"/>
+          <w:lang w:val="en-US"/>
+        </w:rPr>
+      </w:pPr>
+      <w:r>
+        <w:rPr>
+          <w:rFonts w:hint="default"/>
+          <w:lang w:val="en-US"/>
+        </w:rPr>
+        <w:t>inspection_date = Date of inspection</w:t>
+      </w:r>
+    </w:p>
+    <w:p>
+      <w:pPr>
+        <w:pStyle w:val="4"/>
+        <w:keepNext w:val="0"/>
+        <w:keepLines w:val="0"/>
+        <w:widowControl/>
+        <w:numPr>
+          <w:ilvl w:val="0"/>
+          <w:numId w:val="11"/>
+        </w:numPr>
+        <w:suppressLineNumbers w:val="0"/>
+        <w:spacing w:before="0" w:beforeAutospacing="1" w:after="0" w:afterAutospacing="1"/>
+        <w:ind w:left="2105" w:leftChars="0" w:right="0" w:rightChars="0" w:hanging="425" w:firstLineChars="0"/>
+        <w:contextualSpacing/>
+        <w:rPr>
+          <w:rFonts w:hint="default"/>
+          <w:lang w:val="en-US"/>
+        </w:rPr>
+      </w:pPr>
+      <w:r>
+        <w:rPr>
+          <w:rFonts w:hint="default"/>
+          <w:lang w:val="en-US"/>
+        </w:rPr>
+        <w:t>daily_waste_generation = Map&lt;waste type, daily generation&gt;</w:t>
+      </w:r>
+    </w:p>
+    <w:p>
+      <w:pPr>
+        <w:pStyle w:val="4"/>
+        <w:keepNext w:val="0"/>
+        <w:keepLines w:val="0"/>
+        <w:widowControl/>
+        <w:numPr>
+          <w:ilvl w:val="0"/>
+          <w:numId w:val="11"/>
+        </w:numPr>
+        <w:suppressLineNumbers w:val="0"/>
+        <w:spacing w:before="0" w:beforeAutospacing="1" w:after="0" w:afterAutospacing="1"/>
+        <w:ind w:left="2105" w:leftChars="0" w:right="0" w:rightChars="0" w:hanging="425" w:firstLineChars="0"/>
+        <w:contextualSpacing/>
+        <w:rPr>
+          <w:rFonts w:hint="default"/>
+          <w:lang w:val="en-US"/>
+        </w:rPr>
+      </w:pPr>
+      <w:r>
+        <w:rPr>
+          <w:rFonts w:hint="default"/>
+          <w:lang w:val="en-US"/>
+        </w:rPr>
+        <w:t>hauler_collection_frequency = Map&lt;hauler, collection frequency&gt;</w:t>
+      </w:r>
+    </w:p>
+    <w:p>
+      <w:pPr>
+        <w:pStyle w:val="4"/>
+        <w:keepNext w:val="0"/>
+        <w:keepLines w:val="0"/>
+        <w:widowControl/>
+        <w:numPr>
+          <w:ilvl w:val="0"/>
+          <w:numId w:val="11"/>
+        </w:numPr>
+        <w:suppressLineNumbers w:val="0"/>
+        <w:spacing w:before="0" w:beforeAutospacing="1" w:after="0" w:afterAutospacing="1"/>
+        <w:ind w:left="2105" w:leftChars="0" w:right="0" w:rightChars="0" w:hanging="425" w:firstLineChars="0"/>
+        <w:contextualSpacing/>
+        <w:rPr>
+          <w:rFonts w:hint="default"/>
+          <w:lang w:val="en-US"/>
+        </w:rPr>
+      </w:pPr>
+      <w:r>
+        <w:rPr>
+          <w:rFonts w:hint="default"/>
+          <w:lang w:val="en-US"/>
+        </w:rPr>
+        <w:t>date_created - configurable</w:t>
+      </w:r>
+    </w:p>
+    <w:p>
+      <w:pPr>
+        <w:pStyle w:val="4"/>
+        <w:keepNext w:val="0"/>
+        <w:keepLines w:val="0"/>
+        <w:widowControl/>
+        <w:numPr>
+          <w:ilvl w:val="0"/>
+          <w:numId w:val="11"/>
+        </w:numPr>
+        <w:suppressLineNumbers w:val="0"/>
+        <w:spacing w:before="0" w:beforeAutospacing="1" w:after="0" w:afterAutospacing="1"/>
+        <w:ind w:left="2105" w:leftChars="0" w:right="0" w:rightChars="0" w:hanging="425" w:firstLineChars="0"/>
+        <w:contextualSpacing/>
+        <w:rPr>
+          <w:rFonts w:hint="default"/>
+          <w:lang w:val="en-US"/>
+        </w:rPr>
+      </w:pPr>
+      <w:r>
+        <w:rPr>
+          <w:rFonts w:hint="default"/>
+          <w:lang w:val="en-US"/>
+        </w:rPr>
+        <w:t>created_by - configurable</w:t>
+      </w:r>
+    </w:p>
+    <w:p>
+      <w:pPr>
+        <w:pStyle w:val="4"/>
+        <w:keepNext w:val="0"/>
+        <w:keepLines w:val="0"/>
+        <w:widowControl/>
+        <w:numPr>
+          <w:ilvl w:val="0"/>
           <w:numId w:val="0"/>
         </w:numPr>
         <w:suppressLineNumbers w:val="0"/>
@@ -2233,6 +2743,471 @@
         <w:widowControl/>
         <w:numPr>
           <w:ilvl w:val="0"/>
+          <w:numId w:val="6"/>
+        </w:numPr>
+        <w:suppressLineNumbers w:val="0"/>
+        <w:spacing w:before="0" w:beforeAutospacing="1" w:after="0" w:afterAutospacing="1"/>
+        <w:ind w:left="420" w:leftChars="0" w:right="0" w:rightChars="0" w:hanging="420" w:firstLineChars="0"/>
+        <w:contextualSpacing/>
+        <w:rPr>
+          <w:rFonts w:hint="default"/>
+          <w:lang w:val="en-US"/>
+        </w:rPr>
+      </w:pPr>
+      <w:r>
+        <w:t xml:space="preserve">The Document fields that are uploaded to </w:t>
+      </w:r>
+      <w:r>
+        <w:rPr>
+          <w:rFonts w:hint="default"/>
+          <w:lang w:val="en-US"/>
+        </w:rPr>
+        <w:t xml:space="preserve">cassandra table epwmd_structural_requirements </w:t>
+      </w:r>
+      <w:r>
+        <w:t>contains the following fields:</w:t>
+      </w:r>
+    </w:p>
+    <w:p>
+      <w:pPr>
+        <w:pStyle w:val="4"/>
+        <w:keepNext w:val="0"/>
+        <w:keepLines w:val="0"/>
+        <w:widowControl/>
+        <w:numPr>
+          <w:ilvl w:val="0"/>
+          <w:numId w:val="12"/>
+        </w:numPr>
+        <w:suppressLineNumbers w:val="0"/>
+        <w:spacing w:before="0" w:beforeAutospacing="1" w:after="0" w:afterAutospacing="1"/>
+        <w:ind w:left="2105" w:leftChars="0" w:right="0" w:rightChars="0" w:hanging="425" w:firstLineChars="0"/>
+        <w:contextualSpacing/>
+        <w:rPr>
+          <w:rFonts w:hint="default"/>
+          <w:lang w:val="en-US"/>
+        </w:rPr>
+      </w:pPr>
+      <w:r>
+        <w:rPr>
+          <w:rFonts w:hint="default"/>
+          <w:lang w:val="en-US"/>
+        </w:rPr>
+        <w:t>establishment_id - system generated UUID</w:t>
+      </w:r>
+    </w:p>
+    <w:p>
+      <w:pPr>
+        <w:pStyle w:val="4"/>
+        <w:keepNext w:val="0"/>
+        <w:keepLines w:val="0"/>
+        <w:widowControl/>
+        <w:numPr>
+          <w:ilvl w:val="0"/>
+          <w:numId w:val="12"/>
+        </w:numPr>
+        <w:suppressLineNumbers w:val="0"/>
+        <w:spacing w:before="0" w:beforeAutospacing="1" w:after="0" w:afterAutospacing="1"/>
+        <w:ind w:left="2105" w:leftChars="0" w:right="0" w:rightChars="0" w:hanging="425" w:firstLineChars="0"/>
+        <w:contextualSpacing/>
+        <w:rPr>
+          <w:rFonts w:hint="default"/>
+          <w:lang w:val="en-US"/>
+        </w:rPr>
+      </w:pPr>
+      <w:r>
+        <w:rPr>
+          <w:rFonts w:hint="default"/>
+          <w:lang w:val="en-US"/>
+        </w:rPr>
+        <w:t>date_applied - Date of Issuance</w:t>
+      </w:r>
+    </w:p>
+    <w:p>
+      <w:pPr>
+        <w:pStyle w:val="4"/>
+        <w:keepNext w:val="0"/>
+        <w:keepLines w:val="0"/>
+        <w:widowControl/>
+        <w:numPr>
+          <w:ilvl w:val="0"/>
+          <w:numId w:val="12"/>
+        </w:numPr>
+        <w:suppressLineNumbers w:val="0"/>
+        <w:spacing w:before="0" w:beforeAutospacing="1" w:after="0" w:afterAutospacing="1"/>
+        <w:ind w:left="2105" w:leftChars="0" w:right="0" w:rightChars="0" w:hanging="425" w:firstLineChars="0"/>
+        <w:contextualSpacing/>
+        <w:rPr>
+          <w:rFonts w:hint="default"/>
+          <w:lang w:val="en-US"/>
+        </w:rPr>
+      </w:pPr>
+      <w:r>
+        <w:rPr>
+          <w:rFonts w:hint="default"/>
+          <w:lang w:val="en-US"/>
+        </w:rPr>
+        <w:t>mission_order_no</w:t>
+      </w:r>
+    </w:p>
+    <w:p>
+      <w:pPr>
+        <w:pStyle w:val="4"/>
+        <w:keepNext w:val="0"/>
+        <w:keepLines w:val="0"/>
+        <w:widowControl/>
+        <w:numPr>
+          <w:ilvl w:val="0"/>
+          <w:numId w:val="12"/>
+        </w:numPr>
+        <w:suppressLineNumbers w:val="0"/>
+        <w:spacing w:before="0" w:beforeAutospacing="1" w:after="0" w:afterAutospacing="1"/>
+        <w:ind w:left="2105" w:leftChars="0" w:right="0" w:rightChars="0" w:hanging="425" w:firstLineChars="0"/>
+        <w:contextualSpacing/>
+        <w:rPr>
+          <w:rFonts w:hint="default"/>
+          <w:lang w:val="en-US"/>
+        </w:rPr>
+      </w:pPr>
+      <w:r>
+        <w:rPr>
+          <w:rFonts w:hint="default"/>
+          <w:lang w:val="en-US"/>
+        </w:rPr>
+        <w:t>inspection_date = Date of inspection</w:t>
+      </w:r>
+    </w:p>
+    <w:p>
+      <w:pPr>
+        <w:pStyle w:val="4"/>
+        <w:keepNext w:val="0"/>
+        <w:keepLines w:val="0"/>
+        <w:widowControl/>
+        <w:numPr>
+          <w:ilvl w:val="0"/>
+          <w:numId w:val="12"/>
+        </w:numPr>
+        <w:suppressLineNumbers w:val="0"/>
+        <w:spacing w:before="0" w:beforeAutospacing="1" w:after="0" w:afterAutospacing="1"/>
+        <w:ind w:left="2105" w:leftChars="0" w:right="0" w:rightChars="0" w:hanging="425" w:firstLineChars="0"/>
+        <w:contextualSpacing/>
+        <w:rPr>
+          <w:rFonts w:hint="default"/>
+          <w:lang w:val="en-US"/>
+        </w:rPr>
+      </w:pPr>
+      <w:r>
+        <w:rPr>
+          <w:rFonts w:hint="default"/>
+          <w:lang w:val="en-US"/>
+        </w:rPr>
+        <w:t>septic_tank</w:t>
+      </w:r>
+    </w:p>
+    <w:p>
+      <w:pPr>
+        <w:pStyle w:val="4"/>
+        <w:keepNext w:val="0"/>
+        <w:keepLines w:val="0"/>
+        <w:widowControl/>
+        <w:numPr>
+          <w:ilvl w:val="0"/>
+          <w:numId w:val="12"/>
+        </w:numPr>
+        <w:suppressLineNumbers w:val="0"/>
+        <w:spacing w:before="0" w:beforeAutospacing="1" w:after="0" w:afterAutospacing="1"/>
+        <w:ind w:left="2105" w:leftChars="0" w:right="0" w:rightChars="0" w:hanging="425" w:firstLineChars="0"/>
+        <w:contextualSpacing/>
+        <w:rPr>
+          <w:rFonts w:hint="default"/>
+          <w:lang w:val="en-US"/>
+        </w:rPr>
+      </w:pPr>
+      <w:r>
+        <w:rPr>
+          <w:rFonts w:hint="default"/>
+          <w:lang w:val="en-US"/>
+        </w:rPr>
+        <w:t>stp_wwtf</w:t>
+      </w:r>
+    </w:p>
+    <w:p>
+      <w:pPr>
+        <w:pStyle w:val="4"/>
+        <w:keepNext w:val="0"/>
+        <w:keepLines w:val="0"/>
+        <w:widowControl/>
+        <w:numPr>
+          <w:ilvl w:val="0"/>
+          <w:numId w:val="12"/>
+        </w:numPr>
+        <w:suppressLineNumbers w:val="0"/>
+        <w:spacing w:before="0" w:beforeAutospacing="1" w:after="0" w:afterAutospacing="1"/>
+        <w:ind w:left="2105" w:leftChars="0" w:right="0" w:rightChars="0" w:hanging="425" w:firstLineChars="0"/>
+        <w:contextualSpacing/>
+        <w:rPr>
+          <w:rFonts w:hint="default"/>
+          <w:lang w:val="en-US"/>
+        </w:rPr>
+      </w:pPr>
+      <w:r>
+        <w:rPr>
+          <w:rFonts w:hint="default"/>
+          <w:lang w:val="en-US"/>
+        </w:rPr>
+        <w:t>sewerage_connection</w:t>
+      </w:r>
+    </w:p>
+    <w:p>
+      <w:pPr>
+        <w:pStyle w:val="4"/>
+        <w:keepNext w:val="0"/>
+        <w:keepLines w:val="0"/>
+        <w:widowControl/>
+        <w:numPr>
+          <w:ilvl w:val="0"/>
+          <w:numId w:val="12"/>
+        </w:numPr>
+        <w:suppressLineNumbers w:val="0"/>
+        <w:spacing w:before="0" w:beforeAutospacing="1" w:after="0" w:afterAutospacing="1"/>
+        <w:ind w:left="2105" w:leftChars="0" w:right="0" w:rightChars="0" w:hanging="425" w:firstLineChars="0"/>
+        <w:contextualSpacing/>
+        <w:rPr>
+          <w:rFonts w:hint="default"/>
+          <w:lang w:val="en-US"/>
+        </w:rPr>
+      </w:pPr>
+      <w:r>
+        <w:rPr>
+          <w:rFonts w:hint="default"/>
+          <w:lang w:val="en-US"/>
+        </w:rPr>
+        <w:t>grease_trap</w:t>
+      </w:r>
+    </w:p>
+    <w:p>
+      <w:pPr>
+        <w:pStyle w:val="4"/>
+        <w:keepNext w:val="0"/>
+        <w:keepLines w:val="0"/>
+        <w:widowControl/>
+        <w:numPr>
+          <w:ilvl w:val="0"/>
+          <w:numId w:val="12"/>
+        </w:numPr>
+        <w:suppressLineNumbers w:val="0"/>
+        <w:spacing w:before="0" w:beforeAutospacing="1" w:after="0" w:afterAutospacing="1"/>
+        <w:ind w:left="2105" w:leftChars="0" w:right="0" w:rightChars="0" w:hanging="425" w:firstLineChars="0"/>
+        <w:contextualSpacing/>
+        <w:rPr>
+          <w:rFonts w:hint="default"/>
+          <w:lang w:val="en-US"/>
+        </w:rPr>
+      </w:pPr>
+      <w:r>
+        <w:rPr>
+          <w:rFonts w:hint="default"/>
+          <w:lang w:val="en-US"/>
+        </w:rPr>
+        <w:t>grease_interceptor</w:t>
+      </w:r>
+    </w:p>
+    <w:p>
+      <w:pPr>
+        <w:pStyle w:val="4"/>
+        <w:keepNext w:val="0"/>
+        <w:keepLines w:val="0"/>
+        <w:widowControl/>
+        <w:numPr>
+          <w:ilvl w:val="0"/>
+          <w:numId w:val="12"/>
+        </w:numPr>
+        <w:suppressLineNumbers w:val="0"/>
+        <w:spacing w:before="0" w:beforeAutospacing="1" w:after="0" w:afterAutospacing="1"/>
+        <w:ind w:left="2105" w:leftChars="0" w:right="0" w:rightChars="0" w:hanging="425" w:firstLineChars="0"/>
+        <w:contextualSpacing/>
+        <w:rPr>
+          <w:rFonts w:hint="default"/>
+          <w:lang w:val="en-US"/>
+        </w:rPr>
+      </w:pPr>
+      <w:r>
+        <w:rPr>
+          <w:rFonts w:hint="default"/>
+          <w:lang w:val="en-US"/>
+        </w:rPr>
+        <w:t>oil_water_separator</w:t>
+      </w:r>
+    </w:p>
+    <w:p>
+      <w:pPr>
+        <w:pStyle w:val="4"/>
+        <w:keepNext w:val="0"/>
+        <w:keepLines w:val="0"/>
+        <w:widowControl/>
+        <w:numPr>
+          <w:ilvl w:val="0"/>
+          <w:numId w:val="12"/>
+        </w:numPr>
+        <w:suppressLineNumbers w:val="0"/>
+        <w:spacing w:before="0" w:beforeAutospacing="1" w:after="0" w:afterAutospacing="1"/>
+        <w:ind w:left="2105" w:leftChars="0" w:right="0" w:rightChars="0" w:hanging="425" w:firstLineChars="0"/>
+        <w:contextualSpacing/>
+        <w:rPr>
+          <w:rFonts w:hint="default"/>
+          <w:lang w:val="en-US"/>
+        </w:rPr>
+      </w:pPr>
+      <w:r>
+        <w:rPr>
+          <w:rFonts w:hint="default"/>
+          <w:lang w:val="en-US"/>
+        </w:rPr>
+        <w:t>materials_recovery</w:t>
+      </w:r>
+    </w:p>
+    <w:p>
+      <w:pPr>
+        <w:pStyle w:val="4"/>
+        <w:keepNext w:val="0"/>
+        <w:keepLines w:val="0"/>
+        <w:widowControl/>
+        <w:numPr>
+          <w:ilvl w:val="0"/>
+          <w:numId w:val="12"/>
+        </w:numPr>
+        <w:suppressLineNumbers w:val="0"/>
+        <w:spacing w:before="0" w:beforeAutospacing="1" w:after="0" w:afterAutospacing="1"/>
+        <w:ind w:left="2105" w:leftChars="0" w:right="0" w:rightChars="0" w:hanging="425" w:firstLineChars="0"/>
+        <w:contextualSpacing/>
+        <w:rPr>
+          <w:rFonts w:hint="default"/>
+          <w:lang w:val="en-US"/>
+        </w:rPr>
+      </w:pPr>
+      <w:r>
+        <w:rPr>
+          <w:rFonts w:hint="default"/>
+          <w:lang w:val="en-US"/>
+        </w:rPr>
+        <w:t>emission_source</w:t>
+      </w:r>
+    </w:p>
+    <w:p>
+      <w:pPr>
+        <w:pStyle w:val="4"/>
+        <w:keepNext w:val="0"/>
+        <w:keepLines w:val="0"/>
+        <w:widowControl/>
+        <w:numPr>
+          <w:ilvl w:val="0"/>
+          <w:numId w:val="12"/>
+        </w:numPr>
+        <w:suppressLineNumbers w:val="0"/>
+        <w:spacing w:before="0" w:beforeAutospacing="1" w:after="0" w:afterAutospacing="1"/>
+        <w:ind w:left="2105" w:leftChars="0" w:right="0" w:rightChars="0" w:hanging="425" w:firstLineChars="0"/>
+        <w:contextualSpacing/>
+        <w:rPr>
+          <w:rFonts w:hint="default"/>
+          <w:lang w:val="en-US"/>
+        </w:rPr>
+      </w:pPr>
+      <w:r>
+        <w:rPr>
+          <w:rFonts w:hint="default"/>
+          <w:lang w:val="en-US"/>
+        </w:rPr>
+        <w:t>painting_booth</w:t>
+      </w:r>
+    </w:p>
+    <w:p>
+      <w:pPr>
+        <w:pStyle w:val="4"/>
+        <w:keepNext w:val="0"/>
+        <w:keepLines w:val="0"/>
+        <w:widowControl/>
+        <w:numPr>
+          <w:ilvl w:val="0"/>
+          <w:numId w:val="12"/>
+        </w:numPr>
+        <w:suppressLineNumbers w:val="0"/>
+        <w:spacing w:before="0" w:beforeAutospacing="1" w:after="0" w:afterAutospacing="1"/>
+        <w:ind w:left="2105" w:leftChars="0" w:right="0" w:rightChars="0" w:hanging="425" w:firstLineChars="0"/>
+        <w:contextualSpacing/>
+        <w:rPr>
+          <w:rFonts w:hint="default"/>
+          <w:lang w:val="en-US"/>
+        </w:rPr>
+      </w:pPr>
+      <w:r>
+        <w:rPr>
+          <w:rFonts w:hint="default"/>
+          <w:lang w:val="en-US"/>
+        </w:rPr>
+        <w:t>sound_proofing</w:t>
+      </w:r>
+    </w:p>
+    <w:p>
+      <w:pPr>
+        <w:pStyle w:val="4"/>
+        <w:keepNext w:val="0"/>
+        <w:keepLines w:val="0"/>
+        <w:widowControl/>
+        <w:numPr>
+          <w:ilvl w:val="0"/>
+          <w:numId w:val="12"/>
+        </w:numPr>
+        <w:suppressLineNumbers w:val="0"/>
+        <w:spacing w:before="0" w:beforeAutospacing="1" w:after="0" w:afterAutospacing="1"/>
+        <w:ind w:left="2105" w:leftChars="0" w:right="0" w:rightChars="0" w:hanging="425" w:firstLineChars="0"/>
+        <w:contextualSpacing/>
+        <w:rPr>
+          <w:rFonts w:hint="default"/>
+          <w:lang w:val="en-US"/>
+        </w:rPr>
+      </w:pPr>
+      <w:r>
+        <w:rPr>
+          <w:rFonts w:hint="default"/>
+          <w:lang w:val="en-US"/>
+        </w:rPr>
+        <w:t>date_created - configurable</w:t>
+      </w:r>
+    </w:p>
+    <w:p>
+      <w:pPr>
+        <w:pStyle w:val="4"/>
+        <w:keepNext w:val="0"/>
+        <w:keepLines w:val="0"/>
+        <w:widowControl/>
+        <w:numPr>
+          <w:ilvl w:val="0"/>
+          <w:numId w:val="12"/>
+        </w:numPr>
+        <w:suppressLineNumbers w:val="0"/>
+        <w:spacing w:before="0" w:beforeAutospacing="1" w:after="0" w:afterAutospacing="1"/>
+        <w:ind w:left="2105" w:leftChars="0" w:right="0" w:rightChars="0" w:hanging="425" w:firstLineChars="0"/>
+        <w:contextualSpacing/>
+        <w:rPr>
+          <w:rFonts w:hint="default"/>
+          <w:lang w:val="en-US"/>
+        </w:rPr>
+      </w:pPr>
+      <w:r>
+        <w:rPr>
+          <w:rFonts w:hint="default"/>
+          <w:lang w:val="en-US"/>
+        </w:rPr>
+        <w:t>created_by - configurable</w:t>
+      </w:r>
+    </w:p>
+    <w:p>
+      <w:pPr>
+        <w:pStyle w:val="4"/>
+        <w:keepNext w:val="0"/>
+        <w:keepLines w:val="0"/>
+        <w:widowControl/>
+        <w:numPr>
+          <w:ilvl w:val="0"/>
           <w:numId w:val="0"/>
         </w:numPr>
         <w:suppressLineNumbers w:val="0"/>
@@ -2253,65 +3228,6 @@
         <w:widowControl/>
         <w:numPr>
           <w:ilvl w:val="0"/>
-          <w:numId w:val="0"/>
-        </w:numPr>
-        <w:suppressLineNumbers w:val="0"/>
-        <w:spacing w:before="0" w:beforeAutospacing="1" w:after="0" w:afterAutospacing="1"/>
-        <w:ind w:right="0" w:rightChars="0"/>
-        <w:contextualSpacing/>
-        <w:rPr>
-          <w:rFonts w:hint="default"/>
-          <w:lang w:val="en-US"/>
-        </w:rPr>
-      </w:pPr>
-    </w:p>
-    <w:p>
-      <w:pPr>
-        <w:pStyle w:val="4"/>
-        <w:keepNext w:val="0"/>
-        <w:keepLines w:val="0"/>
-        <w:widowControl/>
-        <w:numPr>
-          <w:ilvl w:val="0"/>
-          <w:numId w:val="0"/>
-        </w:numPr>
-        <w:suppressLineNumbers w:val="0"/>
-        <w:spacing w:before="0" w:beforeAutospacing="1" w:after="0" w:afterAutospacing="1"/>
-        <w:ind w:right="0" w:rightChars="0"/>
-        <w:contextualSpacing/>
-        <w:rPr>
-          <w:rFonts w:hint="default"/>
-          <w:lang w:val="en-US"/>
-        </w:rPr>
-      </w:pPr>
-    </w:p>
-    <w:p>
-      <w:pPr>
-        <w:pStyle w:val="4"/>
-        <w:keepNext w:val="0"/>
-        <w:keepLines w:val="0"/>
-        <w:widowControl/>
-        <w:numPr>
-          <w:ilvl w:val="0"/>
-          <w:numId w:val="0"/>
-        </w:numPr>
-        <w:suppressLineNumbers w:val="0"/>
-        <w:spacing w:before="0" w:beforeAutospacing="1" w:after="0" w:afterAutospacing="1"/>
-        <w:ind w:right="0" w:rightChars="0"/>
-        <w:contextualSpacing/>
-        <w:rPr>
-          <w:rFonts w:hint="default"/>
-          <w:lang w:val="en-US"/>
-        </w:rPr>
-      </w:pPr>
-    </w:p>
-    <w:p>
-      <w:pPr>
-        <w:pStyle w:val="4"/>
-        <w:keepNext w:val="0"/>
-        <w:keepLines w:val="0"/>
-        <w:widowControl/>
-        <w:numPr>
           <w:numId w:val="0"/>
         </w:numPr>
         <w:suppressLineNumbers w:val="0"/>
@@ -2350,7 +3266,6 @@
           <w:kern w:val="0"/>
           <w:sz w:val="28"/>
           <w:szCs w:val="28"/>
-          <w:bdr w:val="none" w:color="auto" w:sz="0" w:space="0"/>
           <w:shd w:val="clear" w:fill="D9D9D9"/>
           <w:lang w:val="en-US" w:eastAsia="zh-CN" w:bidi="ar"/>
         </w:rPr>
@@ -2364,6 +3279,7 @@
         <w:keepLines w:val="0"/>
         <w:widowControl/>
         <w:numPr>
+          <w:ilvl w:val="0"/>
           <w:numId w:val="0"/>
         </w:numPr>
         <w:suppressLineNumbers w:val="0"/>
@@ -2409,6 +3325,7 @@
         <w:keepLines w:val="0"/>
         <w:widowControl/>
         <w:numPr>
+          <w:ilvl w:val="0"/>
           <w:numId w:val="0"/>
         </w:numPr>
         <w:suppressLineNumbers w:val="0"/>
@@ -2447,14 +3364,50 @@
         <w:spacing w:before="0" w:beforeAutospacing="1" w:after="0" w:afterAutospacing="1"/>
         <w:ind w:left="1080" w:right="0"/>
         <w:contextualSpacing/>
-      </w:pPr>
-      <w:r>
         <w:rPr>
           <w:b/>
           <w:bCs w:val="0"/>
         </w:rPr>
+      </w:pPr>
+      <w:r>
+        <w:rPr>
+          <w:b/>
+          <w:bCs w:val="0"/>
+        </w:rPr>
         <w:t> </w:t>
       </w:r>
+    </w:p>
+    <w:p>
+      <w:pPr>
+        <w:pStyle w:val="4"/>
+        <w:keepNext w:val="0"/>
+        <w:keepLines w:val="0"/>
+        <w:widowControl/>
+        <w:suppressLineNumbers w:val="0"/>
+        <w:spacing w:before="0" w:beforeAutospacing="1" w:after="0" w:afterAutospacing="1"/>
+        <w:ind w:left="1080" w:right="0"/>
+        <w:contextualSpacing/>
+        <w:rPr>
+          <w:b/>
+          <w:bCs w:val="0"/>
+        </w:rPr>
+      </w:pPr>
+    </w:p>
+    <w:p>
+      <w:pPr>
+        <w:pStyle w:val="4"/>
+        <w:keepNext w:val="0"/>
+        <w:keepLines w:val="0"/>
+        <w:widowControl/>
+        <w:suppressLineNumbers w:val="0"/>
+        <w:spacing w:before="0" w:beforeAutospacing="1" w:after="0" w:afterAutospacing="1"/>
+        <w:ind w:left="1080" w:right="0"/>
+        <w:contextualSpacing/>
+        <w:rPr>
+          <w:b/>
+          <w:bCs w:val="0"/>
+        </w:rPr>
+      </w:pPr>
     </w:p>
     <w:p>
       <w:pPr>
@@ -2482,7 +3435,6 @@
           <w:kern w:val="0"/>
           <w:sz w:val="28"/>
           <w:szCs w:val="28"/>
-          <w:bdr w:val="none" w:color="auto" w:sz="0" w:space="0"/>
           <w:shd w:val="clear" w:fill="D9D9D9"/>
           <w:lang w:val="en-US" w:eastAsia="zh-CN" w:bidi="ar"/>
         </w:rPr>
@@ -2525,21 +3477,29 @@
         <w:spacing w:before="0" w:beforeAutospacing="1" w:after="0" w:afterAutospacing="1"/>
         <w:ind w:left="1080" w:right="0" w:hanging="450"/>
         <w:contextualSpacing/>
-        <w:rPr>
-          <w:rFonts w:hint="default"/>
-          <w:lang w:val="en-US"/>
-        </w:rPr>
-      </w:pPr>
-      <w:r>
-        <w:rPr>
-          <w:rFonts w:hint="default"/>
-          <w:lang w:val="en-US"/>
-        </w:rPr>
+      </w:pPr>
+    </w:p>
+    <w:p>
+      <w:pPr>
+        <w:pStyle w:val="4"/>
+        <w:keepNext w:val="0"/>
+        <w:keepLines w:val="0"/>
+        <w:widowControl/>
+        <w:suppressLineNumbers w:val="0"/>
+        <w:spacing w:before="0" w:beforeAutospacing="1" w:after="0" w:afterAutospacing="1"/>
+        <w:ind w:left="1080" w:right="0" w:hanging="450"/>
+        <w:contextualSpacing/>
+        <w:rPr>
+          <w:rFonts w:hint="default"/>
+          <w:lang w:val="en-US"/>
+        </w:rPr>
+      </w:pPr>
+      <w:r>
         <w:drawing>
           <wp:inline distT="0" distB="0" distL="114300" distR="114300">
-            <wp:extent cx="5269230" cy="2174240"/>
-            <wp:effectExtent l="0" t="0" r="7620" b="16510"/>
-            <wp:docPr id="1" name="Picture 1" descr="149886247_270890334472544_4013102523171059365_n"/>
+            <wp:extent cx="5266690" cy="2242185"/>
+            <wp:effectExtent l="0" t="0" r="10160" b="5715"/>
+            <wp:docPr id="5" name="Picture 2"/>
             <wp:cNvGraphicFramePr>
               <a:graphicFrameLocks xmlns:a="http://schemas.openxmlformats.org/drawingml/2006/main" noChangeAspect="1"/>
             </wp:cNvGraphicFramePr>
@@ -2547,14 +3507,14 @@
               <a:graphicData uri="http://schemas.openxmlformats.org/drawingml/2006/picture">
                 <pic:pic xmlns:pic="http://schemas.openxmlformats.org/drawingml/2006/picture">
                   <pic:nvPicPr>
-                    <pic:cNvPr id="1" name="Picture 1" descr="149886247_270890334472544_4013102523171059365_n"/>
+                    <pic:cNvPr id="5" name="Picture 2"/>
                     <pic:cNvPicPr>
                       <a:picLocks noChangeAspect="1"/>
                     </pic:cNvPicPr>
                   </pic:nvPicPr>
                   <pic:blipFill>
                     <a:blip r:embed="rId4"/>
-                    <a:srcRect b="17074"/>
+                    <a:srcRect b="17519"/>
                     <a:stretch>
                       <a:fillRect/>
                     </a:stretch>
@@ -2562,745 +3522,7 @@
                   <pic:spPr>
                     <a:xfrm>
                       <a:off x="0" y="0"/>
-                      <a:ext cx="5269230" cy="2174240"/>
-                    </a:xfrm>
-                    <a:prstGeom prst="rect">
-                      <a:avLst/>
-                    </a:prstGeom>
-                  </pic:spPr>
-                </pic:pic>
-              </a:graphicData>
-            </a:graphic>
-          </wp:inline>
-        </w:drawing>
-      </w:r>
-    </w:p>
-    <w:p>
-      <w:pPr>
-        <w:pStyle w:val="4"/>
-        <w:keepNext w:val="0"/>
-        <w:keepLines w:val="0"/>
-        <w:widowControl/>
-        <w:suppressLineNumbers w:val="0"/>
-        <w:tabs>
-          <w:tab w:val="left" w:pos="1080"/>
-        </w:tabs>
-        <w:spacing w:before="0" w:beforeAutospacing="1" w:after="0" w:afterAutospacing="1"/>
-        <w:ind w:left="1080" w:right="0"/>
-        <w:contextualSpacing/>
-        <w:rPr>
-          <w:rFonts w:hint="default"/>
-          <w:lang w:val="en-US"/>
-        </w:rPr>
-      </w:pPr>
-      <w:r>
-        <w:rPr>
-          <w:rFonts w:hint="default"/>
-        </w:rPr>
-        <w:t xml:space="preserve">EXCEL_DB = </w:t>
-      </w:r>
-      <w:r>
-        <w:rPr>
-          <w:rFonts w:hint="default"/>
-          <w:lang w:val="en-US"/>
-        </w:rPr>
-        <w:t>input excel file</w:t>
-      </w:r>
-    </w:p>
-    <w:p>
-      <w:pPr>
-        <w:pStyle w:val="4"/>
-        <w:keepNext w:val="0"/>
-        <w:keepLines w:val="0"/>
-        <w:widowControl/>
-        <w:suppressLineNumbers w:val="0"/>
-        <w:tabs>
-          <w:tab w:val="left" w:pos="1080"/>
-        </w:tabs>
-        <w:spacing w:before="0" w:beforeAutospacing="1" w:after="0" w:afterAutospacing="1"/>
-        <w:ind w:left="1080" w:right="0"/>
-        <w:contextualSpacing/>
-        <w:rPr>
-          <w:rFonts w:hint="default"/>
-          <w:lang w:val="en-US"/>
-        </w:rPr>
-      </w:pPr>
-      <w:r>
-        <w:rPr>
-          <w:rFonts w:hint="default"/>
-        </w:rPr>
-        <w:t xml:space="preserve">FIELD_MAP = </w:t>
-      </w:r>
-      <w:r>
-        <w:rPr>
-          <w:rFonts w:hint="default"/>
-          <w:lang w:val="en-US"/>
-        </w:rPr>
-        <w:t>field mapping excel file</w:t>
-      </w:r>
-    </w:p>
-    <w:p>
-      <w:pPr>
-        <w:pStyle w:val="4"/>
-        <w:keepNext w:val="0"/>
-        <w:keepLines w:val="0"/>
-        <w:widowControl/>
-        <w:suppressLineNumbers w:val="0"/>
-        <w:tabs>
-          <w:tab w:val="left" w:pos="1080"/>
-        </w:tabs>
-        <w:spacing w:before="0" w:beforeAutospacing="1" w:after="0" w:afterAutospacing="1"/>
-        <w:ind w:left="1080" w:right="0"/>
-        <w:contextualSpacing/>
-        <w:rPr>
-          <w:rFonts w:hint="default"/>
-          <w:lang w:val="en-US"/>
-        </w:rPr>
-      </w:pPr>
-      <w:r>
-        <w:rPr>
-          <w:rFonts w:hint="default"/>
-        </w:rPr>
-        <w:t xml:space="preserve">COLUMN_MAP_INDEX = </w:t>
-      </w:r>
-      <w:r>
-        <w:rPr>
-          <w:rFonts w:hint="default"/>
-          <w:lang w:val="en-US"/>
-        </w:rPr>
-        <w:t>column index of the columns</w:t>
-      </w:r>
-    </w:p>
-    <w:p>
-      <w:pPr>
-        <w:pStyle w:val="4"/>
-        <w:keepNext w:val="0"/>
-        <w:keepLines w:val="0"/>
-        <w:widowControl/>
-        <w:suppressLineNumbers w:val="0"/>
-        <w:tabs>
-          <w:tab w:val="left" w:pos="1080"/>
-        </w:tabs>
-        <w:spacing w:before="0" w:beforeAutospacing="1" w:after="0" w:afterAutospacing="1"/>
-        <w:ind w:left="1080" w:right="0"/>
-        <w:contextualSpacing/>
-        <w:rPr>
-          <w:rFonts w:hint="default"/>
-          <w:lang w:val="en-US"/>
-        </w:rPr>
-      </w:pPr>
-      <w:r>
-        <w:rPr>
-          <w:rFonts w:hint="default"/>
-        </w:rPr>
-        <w:t xml:space="preserve">HEADER_MAP_INDEX = </w:t>
-      </w:r>
-      <w:r>
-        <w:rPr>
-          <w:rFonts w:hint="default"/>
-          <w:lang w:val="en-US"/>
-        </w:rPr>
-        <w:t>column index of headers</w:t>
-      </w:r>
-    </w:p>
-    <w:p>
-      <w:pPr>
-        <w:pStyle w:val="4"/>
-        <w:keepNext w:val="0"/>
-        <w:keepLines w:val="0"/>
-        <w:widowControl/>
-        <w:suppressLineNumbers w:val="0"/>
-        <w:tabs>
-          <w:tab w:val="left" w:pos="1080"/>
-        </w:tabs>
-        <w:spacing w:before="0" w:beforeAutospacing="1" w:after="0" w:afterAutospacing="1"/>
-        <w:ind w:left="1080" w:right="0"/>
-        <w:contextualSpacing/>
-        <w:rPr>
-          <w:rFonts w:hint="default"/>
-          <w:lang w:val="en-US"/>
-        </w:rPr>
-      </w:pPr>
-      <w:r>
-        <w:rPr>
-          <w:rFonts w:hint="default"/>
-        </w:rPr>
-        <w:t xml:space="preserve">SOLR_MAP_INDEX = </w:t>
-      </w:r>
-      <w:r>
-        <w:rPr>
-          <w:rFonts w:hint="default"/>
-          <w:lang w:val="en-US"/>
-        </w:rPr>
-        <w:t>column index of solr field mapping</w:t>
-      </w:r>
-    </w:p>
-    <w:p>
-      <w:pPr>
-        <w:pStyle w:val="4"/>
-        <w:keepNext w:val="0"/>
-        <w:keepLines w:val="0"/>
-        <w:widowControl/>
-        <w:suppressLineNumbers w:val="0"/>
-        <w:tabs>
-          <w:tab w:val="left" w:pos="1080"/>
-        </w:tabs>
-        <w:spacing w:before="0" w:beforeAutospacing="1" w:after="0" w:afterAutospacing="1"/>
-        <w:ind w:left="1080" w:right="0"/>
-        <w:contextualSpacing/>
-        <w:rPr>
-          <w:rFonts w:hint="default"/>
-          <w:lang w:val="en-US"/>
-        </w:rPr>
-      </w:pPr>
-      <w:r>
-        <w:rPr>
-          <w:rFonts w:hint="default"/>
-        </w:rPr>
-        <w:t xml:space="preserve">CASSANDRA_QC_BIZ_INDEX = </w:t>
-      </w:r>
-      <w:r>
-        <w:rPr>
-          <w:rFonts w:hint="default"/>
-          <w:lang w:val="en-US"/>
-        </w:rPr>
-        <w:t>column index of qc_biz cassandra table field mapping</w:t>
-      </w:r>
-    </w:p>
-    <w:p>
-      <w:pPr>
-        <w:pStyle w:val="4"/>
-        <w:keepNext w:val="0"/>
-        <w:keepLines w:val="0"/>
-        <w:widowControl/>
-        <w:suppressLineNumbers w:val="0"/>
-        <w:tabs>
-          <w:tab w:val="left" w:pos="1080"/>
-        </w:tabs>
-        <w:spacing w:before="0" w:beforeAutospacing="1" w:after="0" w:afterAutospacing="1"/>
-        <w:ind w:left="1080" w:right="0"/>
-        <w:contextualSpacing/>
-        <w:rPr>
-          <w:rFonts w:hint="default"/>
-          <w:lang w:val="en-US"/>
-        </w:rPr>
-      </w:pPr>
-      <w:r>
-        <w:rPr>
-          <w:rFonts w:hint="default"/>
-        </w:rPr>
-        <w:t xml:space="preserve">CASSANDRA_EC_COMPLIANCE_MAP_INDEX = </w:t>
-      </w:r>
-      <w:r>
-        <w:rPr>
-          <w:rFonts w:hint="default"/>
-          <w:lang w:val="en-US"/>
-        </w:rPr>
-        <w:t xml:space="preserve">column index of ec_compliance cassandra table field mapping </w:t>
-      </w:r>
-      <w:r>
-        <w:rPr>
-          <w:rFonts w:hint="default"/>
-        </w:rPr>
-        <w:t xml:space="preserve">CASSANDRA_EPWMD_MISSION_ORDERS_INDEX = </w:t>
-      </w:r>
-      <w:r>
-        <w:rPr>
-          <w:rFonts w:hint="default"/>
-          <w:lang w:val="en-US"/>
-        </w:rPr>
-        <w:t>column index of epwmd_mission_orders cassandra table field mapping</w:t>
-      </w:r>
-    </w:p>
-    <w:p>
-      <w:pPr>
-        <w:pStyle w:val="4"/>
-        <w:keepNext w:val="0"/>
-        <w:keepLines w:val="0"/>
-        <w:widowControl/>
-        <w:suppressLineNumbers w:val="0"/>
-        <w:tabs>
-          <w:tab w:val="left" w:pos="1080"/>
-        </w:tabs>
-        <w:spacing w:before="0" w:beforeAutospacing="1" w:after="0" w:afterAutospacing="1"/>
-        <w:ind w:left="1080" w:right="0"/>
-        <w:contextualSpacing/>
-        <w:rPr>
-          <w:rFonts w:hint="default"/>
-          <w:lang w:val="en-US"/>
-        </w:rPr>
-      </w:pPr>
-      <w:r>
-        <w:rPr>
-          <w:rFonts w:hint="default"/>
-        </w:rPr>
-        <w:t xml:space="preserve">CASSANDRA_EPWMD_VIOLATIONS_INDEX = </w:t>
-      </w:r>
-      <w:r>
-        <w:rPr>
-          <w:rFonts w:hint="default"/>
-          <w:lang w:val="en-US"/>
-        </w:rPr>
-        <w:t>column index of epwmd_violations cassandra table field mapping</w:t>
-      </w:r>
-    </w:p>
-    <w:p>
-      <w:pPr>
-        <w:pStyle w:val="4"/>
-        <w:keepNext w:val="0"/>
-        <w:keepLines w:val="0"/>
-        <w:widowControl/>
-        <w:suppressLineNumbers w:val="0"/>
-        <w:tabs>
-          <w:tab w:val="left" w:pos="1080"/>
-        </w:tabs>
-        <w:spacing w:before="0" w:beforeAutospacing="1" w:after="0" w:afterAutospacing="1"/>
-        <w:ind w:left="1080" w:right="0"/>
-        <w:contextualSpacing/>
-        <w:rPr>
-          <w:rFonts w:hint="default"/>
-          <w:lang w:val="en-US"/>
-        </w:rPr>
-      </w:pPr>
-      <w:r>
-        <w:rPr>
-          <w:rFonts w:hint="default"/>
-        </w:rPr>
-        <w:t xml:space="preserve">START_ROW = </w:t>
-      </w:r>
-      <w:r>
-        <w:rPr>
-          <w:rFonts w:hint="default"/>
-          <w:lang w:val="en-US"/>
-        </w:rPr>
-        <w:t>row of the input excel file to start reading from</w:t>
-      </w:r>
-    </w:p>
-    <w:p>
-      <w:pPr>
-        <w:pStyle w:val="4"/>
-        <w:keepNext w:val="0"/>
-        <w:keepLines w:val="0"/>
-        <w:widowControl/>
-        <w:suppressLineNumbers w:val="0"/>
-        <w:tabs>
-          <w:tab w:val="left" w:pos="1080"/>
-        </w:tabs>
-        <w:spacing w:before="0" w:beforeAutospacing="1" w:after="0" w:afterAutospacing="1"/>
-        <w:ind w:left="1080" w:right="0"/>
-        <w:contextualSpacing/>
-        <w:rPr>
-          <w:rFonts w:hint="default"/>
-          <w:lang w:val="en-US"/>
-        </w:rPr>
-      </w:pPr>
-      <w:r>
-        <w:rPr>
-          <w:rFonts w:hint="default"/>
-        </w:rPr>
-        <w:t>SOLR_URL =</w:t>
-      </w:r>
-      <w:r>
-        <w:rPr>
-          <w:rFonts w:hint="default"/>
-          <w:lang w:val="en-US"/>
-        </w:rPr>
-        <w:t xml:space="preserve">url of solr </w:t>
-      </w:r>
-    </w:p>
-    <w:p>
-      <w:pPr>
-        <w:pStyle w:val="4"/>
-        <w:keepNext w:val="0"/>
-        <w:keepLines w:val="0"/>
-        <w:widowControl/>
-        <w:suppressLineNumbers w:val="0"/>
-        <w:tabs>
-          <w:tab w:val="left" w:pos="1080"/>
-        </w:tabs>
-        <w:spacing w:before="0" w:beforeAutospacing="1" w:after="0" w:afterAutospacing="1"/>
-        <w:ind w:left="1080" w:right="0"/>
-        <w:contextualSpacing/>
-        <w:rPr>
-          <w:rFonts w:hint="default"/>
-        </w:rPr>
-      </w:pPr>
-      <w:r>
-        <w:rPr>
-          <w:rFonts w:hint="default"/>
-        </w:rPr>
-        <w:t>#Cassandra Connector</w:t>
-      </w:r>
-    </w:p>
-    <w:p>
-      <w:pPr>
-        <w:pStyle w:val="4"/>
-        <w:keepNext w:val="0"/>
-        <w:keepLines w:val="0"/>
-        <w:widowControl/>
-        <w:suppressLineNumbers w:val="0"/>
-        <w:tabs>
-          <w:tab w:val="left" w:pos="1080"/>
-        </w:tabs>
-        <w:spacing w:before="0" w:beforeAutospacing="1" w:after="0" w:afterAutospacing="1"/>
-        <w:ind w:left="1080" w:right="0"/>
-        <w:contextualSpacing/>
-        <w:rPr>
-          <w:rFonts w:hint="default"/>
-          <w:lang w:val="en-US"/>
-        </w:rPr>
-      </w:pPr>
-      <w:r>
-        <w:rPr>
-          <w:rFonts w:hint="default"/>
-        </w:rPr>
-        <w:t xml:space="preserve">CASSANDRA_SERVER = </w:t>
-      </w:r>
-      <w:r>
-        <w:rPr>
-          <w:rFonts w:hint="default"/>
-          <w:lang w:val="en-US"/>
-        </w:rPr>
-        <w:t>ip address of cassandra server</w:t>
-      </w:r>
-    </w:p>
-    <w:p>
-      <w:pPr>
-        <w:pStyle w:val="4"/>
-        <w:keepNext w:val="0"/>
-        <w:keepLines w:val="0"/>
-        <w:widowControl/>
-        <w:suppressLineNumbers w:val="0"/>
-        <w:tabs>
-          <w:tab w:val="left" w:pos="1080"/>
-        </w:tabs>
-        <w:spacing w:before="0" w:beforeAutospacing="1" w:after="0" w:afterAutospacing="1"/>
-        <w:ind w:left="1080" w:right="0"/>
-        <w:contextualSpacing/>
-        <w:rPr>
-          <w:rFonts w:hint="default"/>
-          <w:lang w:val="en-US"/>
-        </w:rPr>
-      </w:pPr>
-      <w:r>
-        <w:rPr>
-          <w:rFonts w:hint="default"/>
-        </w:rPr>
-        <w:t xml:space="preserve">CASSANDRA_KEYSPACE = </w:t>
-      </w:r>
-      <w:r>
-        <w:rPr>
-          <w:rFonts w:hint="default"/>
-          <w:lang w:val="en-US"/>
-        </w:rPr>
-        <w:t>keyspace to be used</w:t>
-      </w:r>
-    </w:p>
-    <w:p>
-      <w:pPr>
-        <w:pStyle w:val="4"/>
-        <w:keepNext w:val="0"/>
-        <w:keepLines w:val="0"/>
-        <w:widowControl/>
-        <w:suppressLineNumbers w:val="0"/>
-        <w:tabs>
-          <w:tab w:val="left" w:pos="1080"/>
-        </w:tabs>
-        <w:spacing w:before="0" w:beforeAutospacing="1" w:after="0" w:afterAutospacing="1"/>
-        <w:ind w:left="1080" w:right="0"/>
-        <w:contextualSpacing/>
-        <w:rPr>
-          <w:rFonts w:hint="default"/>
-          <w:lang w:val="en-US"/>
-        </w:rPr>
-      </w:pPr>
-      <w:r>
-        <w:rPr>
-          <w:rFonts w:hint="default"/>
-        </w:rPr>
-        <w:t xml:space="preserve">CASSANDRA_PORT = </w:t>
-      </w:r>
-      <w:r>
-        <w:rPr>
-          <w:rFonts w:hint="default"/>
-          <w:lang w:val="en-US"/>
-        </w:rPr>
-        <w:t>n/a</w:t>
-      </w:r>
-    </w:p>
-    <w:p>
-      <w:pPr>
-        <w:pStyle w:val="4"/>
-        <w:keepNext w:val="0"/>
-        <w:keepLines w:val="0"/>
-        <w:widowControl/>
-        <w:suppressLineNumbers w:val="0"/>
-        <w:tabs>
-          <w:tab w:val="left" w:pos="1080"/>
-        </w:tabs>
-        <w:spacing w:before="0" w:beforeAutospacing="1" w:after="0" w:afterAutospacing="1"/>
-        <w:ind w:left="1080" w:right="0"/>
-        <w:contextualSpacing/>
-        <w:rPr>
-          <w:rFonts w:hint="default"/>
-        </w:rPr>
-      </w:pPr>
-      <w:r>
-        <w:rPr>
-          <w:rFonts w:hint="default"/>
-        </w:rPr>
-        <w:t>CASSANDRA_QC_BIZ = qc_biz</w:t>
-      </w:r>
-    </w:p>
-    <w:p>
-      <w:pPr>
-        <w:pStyle w:val="4"/>
-        <w:keepNext w:val="0"/>
-        <w:keepLines w:val="0"/>
-        <w:widowControl/>
-        <w:suppressLineNumbers w:val="0"/>
-        <w:tabs>
-          <w:tab w:val="left" w:pos="1080"/>
-        </w:tabs>
-        <w:spacing w:before="0" w:beforeAutospacing="1" w:after="0" w:afterAutospacing="1"/>
-        <w:ind w:left="1080" w:right="0"/>
-        <w:contextualSpacing/>
-        <w:rPr>
-          <w:rFonts w:hint="default"/>
-        </w:rPr>
-      </w:pPr>
-      <w:r>
-        <w:rPr>
-          <w:rFonts w:hint="default"/>
-        </w:rPr>
-        <w:t>CASSANDRA_EC_COMPLIANCE = ec_compliance</w:t>
-      </w:r>
-    </w:p>
-    <w:p>
-      <w:pPr>
-        <w:pStyle w:val="4"/>
-        <w:keepNext w:val="0"/>
-        <w:keepLines w:val="0"/>
-        <w:widowControl/>
-        <w:suppressLineNumbers w:val="0"/>
-        <w:tabs>
-          <w:tab w:val="left" w:pos="1080"/>
-        </w:tabs>
-        <w:spacing w:before="0" w:beforeAutospacing="1" w:after="0" w:afterAutospacing="1"/>
-        <w:ind w:left="1080" w:right="0"/>
-        <w:contextualSpacing/>
-        <w:rPr>
-          <w:rFonts w:hint="default"/>
-        </w:rPr>
-      </w:pPr>
-      <w:r>
-        <w:rPr>
-          <w:rFonts w:hint="default"/>
-        </w:rPr>
-        <w:t>CASSANDRA_EPWMD_MISSION_ORDERS = epwmd_mission_orders</w:t>
-      </w:r>
-    </w:p>
-    <w:p>
-      <w:pPr>
-        <w:pStyle w:val="4"/>
-        <w:keepNext w:val="0"/>
-        <w:keepLines w:val="0"/>
-        <w:widowControl/>
-        <w:suppressLineNumbers w:val="0"/>
-        <w:tabs>
-          <w:tab w:val="left" w:pos="1080"/>
-        </w:tabs>
-        <w:spacing w:before="0" w:beforeAutospacing="1" w:after="0" w:afterAutospacing="1"/>
-        <w:ind w:left="1080" w:right="0"/>
-        <w:contextualSpacing/>
-        <w:rPr>
-          <w:rFonts w:hint="default"/>
-        </w:rPr>
-      </w:pPr>
-      <w:r>
-        <w:rPr>
-          <w:rFonts w:hint="default"/>
-        </w:rPr>
-        <w:t>CASSANDRA_EPWMD_VIOLATIONS = epwmd_violations</w:t>
-      </w:r>
-    </w:p>
-    <w:p>
-      <w:pPr>
-        <w:pStyle w:val="4"/>
-        <w:keepNext w:val="0"/>
-        <w:keepLines w:val="0"/>
-        <w:widowControl/>
-        <w:suppressLineNumbers w:val="0"/>
-        <w:tabs>
-          <w:tab w:val="left" w:pos="1080"/>
-        </w:tabs>
-        <w:spacing w:before="0" w:beforeAutospacing="1" w:after="0" w:afterAutospacing="1"/>
-        <w:ind w:left="1080" w:right="0"/>
-        <w:contextualSpacing/>
-        <w:rPr>
-          <w:rFonts w:hint="default"/>
-          <w:lang w:val="en-US"/>
-        </w:rPr>
-      </w:pPr>
-      <w:r>
-        <w:rPr>
-          <w:rFonts w:hint="default"/>
-        </w:rPr>
-        <w:t xml:space="preserve">DATE_CREATED </w:t>
-      </w:r>
-    </w:p>
-    <w:p>
-      <w:pPr>
-        <w:pStyle w:val="4"/>
-        <w:keepNext w:val="0"/>
-        <w:keepLines w:val="0"/>
-        <w:widowControl/>
-        <w:suppressLineNumbers w:val="0"/>
-        <w:tabs>
-          <w:tab w:val="left" w:pos="1080"/>
-        </w:tabs>
-        <w:spacing w:before="0" w:beforeAutospacing="1" w:after="0" w:afterAutospacing="1"/>
-        <w:ind w:left="1080" w:right="0"/>
-        <w:contextualSpacing/>
-      </w:pPr>
-      <w:r>
-        <w:rPr>
-          <w:rFonts w:hint="default"/>
-        </w:rPr>
-        <w:t xml:space="preserve">CREATED_BY </w:t>
-      </w:r>
-    </w:p>
-    <w:p>
-      <w:pPr>
-        <w:pStyle w:val="4"/>
-        <w:keepNext w:val="0"/>
-        <w:keepLines w:val="0"/>
-        <w:widowControl/>
-        <w:suppressLineNumbers w:val="0"/>
-        <w:tabs>
-          <w:tab w:val="left" w:pos="1080"/>
-        </w:tabs>
-        <w:spacing w:before="0" w:beforeAutospacing="1" w:after="0" w:afterAutospacing="1"/>
-        <w:ind w:left="1080" w:right="0"/>
-        <w:contextualSpacing/>
-      </w:pPr>
-      <w:r>
-        <w:t> </w:t>
-      </w:r>
-    </w:p>
-    <w:p>
-      <w:pPr>
-        <w:pStyle w:val="4"/>
-        <w:keepNext w:val="0"/>
-        <w:keepLines w:val="0"/>
-        <w:widowControl/>
-        <w:suppressLineNumbers w:val="0"/>
-        <w:tabs>
-          <w:tab w:val="left" w:pos="1080"/>
-        </w:tabs>
-        <w:spacing w:before="0" w:beforeAutospacing="1" w:after="0" w:afterAutospacing="1"/>
-        <w:ind w:right="0"/>
-        <w:contextualSpacing/>
-        <w:rPr>
-          <w:rFonts w:hint="default"/>
-          <w:lang w:val="en-US"/>
-        </w:rPr>
-      </w:pPr>
-    </w:p>
-    <w:p>
-      <w:pPr>
-        <w:pStyle w:val="4"/>
-        <w:keepNext w:val="0"/>
-        <w:keepLines w:val="0"/>
-        <w:widowControl/>
-        <w:suppressLineNumbers w:val="0"/>
-        <w:tabs>
-          <w:tab w:val="left" w:pos="1080"/>
-        </w:tabs>
-        <w:spacing w:before="0" w:beforeAutospacing="1" w:after="0" w:afterAutospacing="1"/>
-        <w:ind w:right="0"/>
-        <w:contextualSpacing/>
-        <w:rPr>
-          <w:rFonts w:hint="default"/>
-          <w:lang w:val="en-US"/>
-        </w:rPr>
-      </w:pPr>
-    </w:p>
-    <w:p>
-      <w:pPr>
-        <w:pStyle w:val="4"/>
-        <w:keepNext w:val="0"/>
-        <w:keepLines w:val="0"/>
-        <w:widowControl/>
-        <w:suppressLineNumbers w:val="0"/>
-        <w:tabs>
-          <w:tab w:val="left" w:pos="1080"/>
-        </w:tabs>
-        <w:spacing w:before="0" w:beforeAutospacing="1" w:after="0" w:afterAutospacing="1"/>
-        <w:ind w:right="0"/>
-        <w:contextualSpacing/>
-        <w:rPr>
-          <w:rFonts w:hint="default"/>
-          <w:lang w:val="en-US"/>
-        </w:rPr>
-      </w:pPr>
-      <w:r>
-        <w:rPr>
-          <w:rFonts w:hint="default"/>
-          <w:lang w:val="en-US"/>
-        </w:rPr>
-        <w:t>The field mapping.xlsx contains the mapping of data for solr and cassandra upload.</w:t>
-      </w:r>
-    </w:p>
-    <w:p>
-      <w:pPr>
-        <w:pStyle w:val="4"/>
-        <w:keepNext w:val="0"/>
-        <w:keepLines w:val="0"/>
-        <w:widowControl/>
-        <w:suppressLineNumbers w:val="0"/>
-        <w:tabs>
-          <w:tab w:val="left" w:pos="1080"/>
-        </w:tabs>
-        <w:spacing w:before="0" w:beforeAutospacing="1" w:after="0" w:afterAutospacing="1"/>
-        <w:ind w:right="0"/>
-        <w:contextualSpacing/>
-      </w:pPr>
-      <w:r>
-        <w:rPr>
-          <w:rFonts w:hint="default"/>
-          <w:lang w:val="en-US"/>
-        </w:rPr>
-        <w:t xml:space="preserve">A row consists of column index and header title and may or may not have corresponding fields from solr and cassandra columns. </w:t>
-      </w:r>
-      <w:r>
-        <w:drawing>
-          <wp:inline distT="0" distB="0" distL="114300" distR="114300">
-            <wp:extent cx="5269230" cy="2619375"/>
-            <wp:effectExtent l="0" t="0" r="7620" b="9525"/>
-            <wp:docPr id="3" name="Picture 1"/>
-            <wp:cNvGraphicFramePr>
-              <a:graphicFrameLocks xmlns:a="http://schemas.openxmlformats.org/drawingml/2006/main" noChangeAspect="1"/>
-            </wp:cNvGraphicFramePr>
-            <a:graphic xmlns:a="http://schemas.openxmlformats.org/drawingml/2006/main">
-              <a:graphicData uri="http://schemas.openxmlformats.org/drawingml/2006/picture">
-                <pic:pic xmlns:pic="http://schemas.openxmlformats.org/drawingml/2006/picture">
-                  <pic:nvPicPr>
-                    <pic:cNvPr id="3" name="Picture 1"/>
-                    <pic:cNvPicPr>
-                      <a:picLocks noChangeAspect="1"/>
-                    </pic:cNvPicPr>
-                  </pic:nvPicPr>
-                  <pic:blipFill>
-                    <a:blip r:embed="rId5"/>
-                    <a:stretch>
-                      <a:fillRect/>
-                    </a:stretch>
-                  </pic:blipFill>
-                  <pic:spPr>
-                    <a:xfrm>
-                      <a:off x="0" y="0"/>
-                      <a:ext cx="5269230" cy="2619375"/>
+                      <a:ext cx="5266690" cy="2242185"/>
                     </a:xfrm>
                     <a:prstGeom prst="rect">
                       <a:avLst/>
@@ -3328,6 +3550,1100 @@
           <w:tab w:val="left" w:pos="1080"/>
         </w:tabs>
         <w:spacing w:before="0" w:beforeAutospacing="1" w:after="0" w:afterAutospacing="1"/>
+        <w:ind w:left="1080" w:right="0"/>
+        <w:contextualSpacing/>
+        <w:rPr>
+          <w:rFonts w:hint="default"/>
+          <w:lang w:val="en-US"/>
+        </w:rPr>
+      </w:pPr>
+      <w:r>
+        <w:rPr>
+          <w:rFonts w:hint="default"/>
+        </w:rPr>
+        <w:t xml:space="preserve">EXCEL_DB = </w:t>
+      </w:r>
+      <w:r>
+        <w:rPr>
+          <w:rFonts w:hint="default"/>
+          <w:lang w:val="en-US"/>
+        </w:rPr>
+        <w:t>input excel file</w:t>
+      </w:r>
+    </w:p>
+    <w:p>
+      <w:pPr>
+        <w:pStyle w:val="4"/>
+        <w:keepNext w:val="0"/>
+        <w:keepLines w:val="0"/>
+        <w:widowControl/>
+        <w:suppressLineNumbers w:val="0"/>
+        <w:tabs>
+          <w:tab w:val="left" w:pos="1080"/>
+        </w:tabs>
+        <w:spacing w:before="0" w:beforeAutospacing="1" w:after="0" w:afterAutospacing="1"/>
+        <w:ind w:left="1080" w:right="0"/>
+        <w:contextualSpacing/>
+        <w:rPr>
+          <w:rFonts w:hint="default"/>
+          <w:lang w:val="en-US"/>
+        </w:rPr>
+      </w:pPr>
+      <w:r>
+        <w:rPr>
+          <w:rFonts w:hint="default"/>
+        </w:rPr>
+        <w:t xml:space="preserve">FIELD_MAP = </w:t>
+      </w:r>
+      <w:r>
+        <w:rPr>
+          <w:rFonts w:hint="default"/>
+          <w:lang w:val="en-US"/>
+        </w:rPr>
+        <w:t>field mapping excel file</w:t>
+      </w:r>
+    </w:p>
+    <w:p>
+      <w:pPr>
+        <w:pStyle w:val="4"/>
+        <w:keepNext w:val="0"/>
+        <w:keepLines w:val="0"/>
+        <w:widowControl/>
+        <w:suppressLineNumbers w:val="0"/>
+        <w:tabs>
+          <w:tab w:val="left" w:pos="1080"/>
+        </w:tabs>
+        <w:spacing w:before="0" w:beforeAutospacing="1" w:after="0" w:afterAutospacing="1"/>
+        <w:ind w:left="1080" w:right="0"/>
+        <w:contextualSpacing/>
+        <w:rPr>
+          <w:rFonts w:hint="default"/>
+          <w:lang w:val="en-US"/>
+        </w:rPr>
+      </w:pPr>
+      <w:r>
+        <w:rPr>
+          <w:rFonts w:hint="default"/>
+        </w:rPr>
+        <w:t xml:space="preserve">COLUMN_MAP_INDEX = </w:t>
+      </w:r>
+      <w:r>
+        <w:rPr>
+          <w:rFonts w:hint="default"/>
+          <w:lang w:val="en-US"/>
+        </w:rPr>
+        <w:t>column index of the columns</w:t>
+      </w:r>
+    </w:p>
+    <w:p>
+      <w:pPr>
+        <w:pStyle w:val="4"/>
+        <w:keepNext w:val="0"/>
+        <w:keepLines w:val="0"/>
+        <w:widowControl/>
+        <w:suppressLineNumbers w:val="0"/>
+        <w:tabs>
+          <w:tab w:val="left" w:pos="1080"/>
+        </w:tabs>
+        <w:spacing w:before="0" w:beforeAutospacing="1" w:after="0" w:afterAutospacing="1"/>
+        <w:ind w:left="1080" w:right="0"/>
+        <w:contextualSpacing/>
+        <w:rPr>
+          <w:rFonts w:hint="default"/>
+          <w:lang w:val="en-US"/>
+        </w:rPr>
+      </w:pPr>
+      <w:r>
+        <w:rPr>
+          <w:rFonts w:hint="default"/>
+        </w:rPr>
+        <w:t xml:space="preserve">HEADER_MAP_INDEX = </w:t>
+      </w:r>
+      <w:r>
+        <w:rPr>
+          <w:rFonts w:hint="default"/>
+          <w:lang w:val="en-US"/>
+        </w:rPr>
+        <w:t>column index of headers</w:t>
+      </w:r>
+    </w:p>
+    <w:p>
+      <w:pPr>
+        <w:pStyle w:val="4"/>
+        <w:keepNext w:val="0"/>
+        <w:keepLines w:val="0"/>
+        <w:widowControl/>
+        <w:suppressLineNumbers w:val="0"/>
+        <w:tabs>
+          <w:tab w:val="left" w:pos="1080"/>
+        </w:tabs>
+        <w:spacing w:before="0" w:beforeAutospacing="1" w:after="0" w:afterAutospacing="1"/>
+        <w:ind w:left="1080" w:right="0"/>
+        <w:contextualSpacing/>
+        <w:rPr>
+          <w:rFonts w:hint="default"/>
+          <w:lang w:val="en-US"/>
+        </w:rPr>
+      </w:pPr>
+      <w:r>
+        <w:rPr>
+          <w:rFonts w:hint="default"/>
+        </w:rPr>
+        <w:t xml:space="preserve">SOLR_MAP_INDEX = </w:t>
+      </w:r>
+      <w:r>
+        <w:rPr>
+          <w:rFonts w:hint="default"/>
+          <w:lang w:val="en-US"/>
+        </w:rPr>
+        <w:t>column index of solr field mapping</w:t>
+      </w:r>
+    </w:p>
+    <w:p>
+      <w:pPr>
+        <w:pStyle w:val="4"/>
+        <w:keepNext w:val="0"/>
+        <w:keepLines w:val="0"/>
+        <w:widowControl/>
+        <w:suppressLineNumbers w:val="0"/>
+        <w:tabs>
+          <w:tab w:val="left" w:pos="1080"/>
+        </w:tabs>
+        <w:spacing w:before="0" w:beforeAutospacing="1" w:after="0" w:afterAutospacing="1"/>
+        <w:ind w:left="1080" w:right="0"/>
+        <w:contextualSpacing/>
+        <w:rPr>
+          <w:rFonts w:hint="default"/>
+          <w:lang w:val="en-US"/>
+        </w:rPr>
+      </w:pPr>
+      <w:r>
+        <w:rPr>
+          <w:rFonts w:hint="default"/>
+        </w:rPr>
+        <w:t xml:space="preserve">CASSANDRA_QC_BIZ_INDEX = </w:t>
+      </w:r>
+      <w:r>
+        <w:rPr>
+          <w:rFonts w:hint="default"/>
+          <w:lang w:val="en-US"/>
+        </w:rPr>
+        <w:t>column index of qc_biz cassandra table field mapping</w:t>
+      </w:r>
+    </w:p>
+    <w:p>
+      <w:pPr>
+        <w:pStyle w:val="4"/>
+        <w:keepNext w:val="0"/>
+        <w:keepLines w:val="0"/>
+        <w:widowControl/>
+        <w:suppressLineNumbers w:val="0"/>
+        <w:tabs>
+          <w:tab w:val="left" w:pos="1080"/>
+        </w:tabs>
+        <w:spacing w:before="0" w:beforeAutospacing="1" w:after="0" w:afterAutospacing="1"/>
+        <w:ind w:left="1080" w:right="0"/>
+        <w:contextualSpacing/>
+        <w:rPr>
+          <w:rFonts w:hint="default"/>
+          <w:lang w:val="en-US"/>
+        </w:rPr>
+      </w:pPr>
+      <w:r>
+        <w:rPr>
+          <w:rFonts w:hint="default"/>
+        </w:rPr>
+        <w:t xml:space="preserve">CASSANDRA_EC_COMPLIANCE_MAP_INDEX = </w:t>
+      </w:r>
+      <w:r>
+        <w:rPr>
+          <w:rFonts w:hint="default"/>
+          <w:lang w:val="en-US"/>
+        </w:rPr>
+        <w:t xml:space="preserve">column index of ec_compliance cassandra table field mapping </w:t>
+      </w:r>
+      <w:r>
+        <w:rPr>
+          <w:rFonts w:hint="default"/>
+        </w:rPr>
+        <w:t xml:space="preserve">CASSANDRA_EPWMD_MISSION_ORDERS_INDEX = </w:t>
+      </w:r>
+      <w:r>
+        <w:rPr>
+          <w:rFonts w:hint="default"/>
+          <w:lang w:val="en-US"/>
+        </w:rPr>
+        <w:t>column index of epwmd_mission_orders cassandra table field mapping</w:t>
+      </w:r>
+    </w:p>
+    <w:p>
+      <w:pPr>
+        <w:pStyle w:val="4"/>
+        <w:keepNext w:val="0"/>
+        <w:keepLines w:val="0"/>
+        <w:widowControl/>
+        <w:suppressLineNumbers w:val="0"/>
+        <w:tabs>
+          <w:tab w:val="left" w:pos="1080"/>
+        </w:tabs>
+        <w:spacing w:before="0" w:beforeAutospacing="1" w:after="0" w:afterAutospacing="1"/>
+        <w:ind w:left="1080" w:right="0"/>
+        <w:contextualSpacing/>
+        <w:rPr>
+          <w:rFonts w:hint="default"/>
+          <w:lang w:val="en-US"/>
+        </w:rPr>
+      </w:pPr>
+      <w:r>
+        <w:rPr>
+          <w:rFonts w:hint="default"/>
+        </w:rPr>
+        <w:t xml:space="preserve">CASSANDRA_EPWMD_VIOLATIONS_INDEX = </w:t>
+      </w:r>
+      <w:r>
+        <w:rPr>
+          <w:rFonts w:hint="default"/>
+          <w:lang w:val="en-US"/>
+        </w:rPr>
+        <w:t>column index of epwmd_violations cassandra table field mapping</w:t>
+      </w:r>
+    </w:p>
+    <w:p>
+      <w:pPr>
+        <w:pStyle w:val="4"/>
+        <w:keepNext w:val="0"/>
+        <w:keepLines w:val="0"/>
+        <w:widowControl/>
+        <w:suppressLineNumbers w:val="0"/>
+        <w:tabs>
+          <w:tab w:val="left" w:pos="1080"/>
+        </w:tabs>
+        <w:spacing w:before="0" w:beforeAutospacing="1" w:after="0" w:afterAutospacing="1"/>
+        <w:ind w:left="1080" w:right="0"/>
+        <w:contextualSpacing/>
+        <w:rPr>
+          <w:rFonts w:hint="default"/>
+          <w:lang w:val="en-US"/>
+        </w:rPr>
+      </w:pPr>
+      <w:r>
+        <w:rPr>
+          <w:rFonts w:hint="default"/>
+        </w:rPr>
+        <w:t>CASSANDRA_EPWMD_</w:t>
+      </w:r>
+      <w:r>
+        <w:rPr>
+          <w:rFonts w:hint="default"/>
+          <w:lang w:val="en-US"/>
+        </w:rPr>
+        <w:t>SOLID_WASTE</w:t>
+      </w:r>
+      <w:r>
+        <w:rPr>
+          <w:rFonts w:hint="default"/>
+        </w:rPr>
+        <w:t xml:space="preserve">_INDEX = </w:t>
+      </w:r>
+      <w:r>
+        <w:rPr>
+          <w:rFonts w:hint="default"/>
+          <w:lang w:val="en-US"/>
+        </w:rPr>
+        <w:t>column index of epwmd_solid_waste cassandra table field mapping</w:t>
+      </w:r>
+    </w:p>
+    <w:p>
+      <w:pPr>
+        <w:pStyle w:val="4"/>
+        <w:keepNext w:val="0"/>
+        <w:keepLines w:val="0"/>
+        <w:widowControl/>
+        <w:suppressLineNumbers w:val="0"/>
+        <w:tabs>
+          <w:tab w:val="left" w:pos="1080"/>
+        </w:tabs>
+        <w:spacing w:before="0" w:beforeAutospacing="1" w:after="0" w:afterAutospacing="1"/>
+        <w:ind w:left="1080" w:right="0"/>
+        <w:contextualSpacing/>
+        <w:rPr>
+          <w:rFonts w:hint="default"/>
+          <w:lang w:val="en-US"/>
+        </w:rPr>
+      </w:pPr>
+      <w:r>
+        <w:rPr>
+          <w:rFonts w:hint="default"/>
+        </w:rPr>
+        <w:t>CASSANDRA_EPWMD_</w:t>
+      </w:r>
+      <w:r>
+        <w:rPr>
+          <w:rFonts w:hint="default"/>
+          <w:lang w:val="en-US"/>
+        </w:rPr>
+        <w:t>HARARDOUS_WASTE</w:t>
+      </w:r>
+      <w:r>
+        <w:rPr>
+          <w:rFonts w:hint="default"/>
+        </w:rPr>
+        <w:t xml:space="preserve">_INDEX = </w:t>
+      </w:r>
+      <w:r>
+        <w:rPr>
+          <w:rFonts w:hint="default"/>
+          <w:lang w:val="en-US"/>
+        </w:rPr>
+        <w:t>column index of epwmd_hazardous_waste cassandra table field mapping</w:t>
+      </w:r>
+    </w:p>
+    <w:p>
+      <w:pPr>
+        <w:pStyle w:val="4"/>
+        <w:keepNext w:val="0"/>
+        <w:keepLines w:val="0"/>
+        <w:widowControl/>
+        <w:suppressLineNumbers w:val="0"/>
+        <w:tabs>
+          <w:tab w:val="left" w:pos="1080"/>
+        </w:tabs>
+        <w:spacing w:before="0" w:beforeAutospacing="1" w:after="0" w:afterAutospacing="1"/>
+        <w:ind w:left="1080" w:right="0"/>
+        <w:contextualSpacing/>
+        <w:rPr>
+          <w:rFonts w:hint="default"/>
+          <w:lang w:val="en-US"/>
+        </w:rPr>
+      </w:pPr>
+      <w:r>
+        <w:rPr>
+          <w:rFonts w:hint="default"/>
+        </w:rPr>
+        <w:t>CASSANDRA_EPWMD_</w:t>
+      </w:r>
+      <w:r>
+        <w:rPr>
+          <w:rFonts w:hint="default"/>
+          <w:lang w:val="en-US"/>
+        </w:rPr>
+        <w:t>STRUCTURAL_REQUIREMENTS</w:t>
+      </w:r>
+      <w:r>
+        <w:rPr>
+          <w:rFonts w:hint="default"/>
+        </w:rPr>
+        <w:t xml:space="preserve">_INDEX = </w:t>
+      </w:r>
+      <w:r>
+        <w:rPr>
+          <w:rFonts w:hint="default"/>
+          <w:lang w:val="en-US"/>
+        </w:rPr>
+        <w:t>column index of epwmd_structural_requirements cassandra table field mapping</w:t>
+      </w:r>
+    </w:p>
+    <w:p>
+      <w:pPr>
+        <w:pStyle w:val="4"/>
+        <w:keepNext w:val="0"/>
+        <w:keepLines w:val="0"/>
+        <w:widowControl/>
+        <w:suppressLineNumbers w:val="0"/>
+        <w:tabs>
+          <w:tab w:val="left" w:pos="1080"/>
+        </w:tabs>
+        <w:spacing w:before="0" w:beforeAutospacing="1" w:after="0" w:afterAutospacing="1"/>
+        <w:ind w:left="1080" w:right="0"/>
+        <w:contextualSpacing/>
+        <w:rPr>
+          <w:rFonts w:hint="default"/>
+          <w:lang w:val="en-US"/>
+        </w:rPr>
+      </w:pPr>
+      <w:r>
+        <w:rPr>
+          <w:rFonts w:hint="default"/>
+        </w:rPr>
+        <w:t xml:space="preserve">START_ROW = </w:t>
+      </w:r>
+      <w:r>
+        <w:rPr>
+          <w:rFonts w:hint="default"/>
+          <w:lang w:val="en-US"/>
+        </w:rPr>
+        <w:t>row of the input excel file to start reading from</w:t>
+      </w:r>
+    </w:p>
+    <w:p>
+      <w:pPr>
+        <w:pStyle w:val="4"/>
+        <w:keepNext w:val="0"/>
+        <w:keepLines w:val="0"/>
+        <w:widowControl/>
+        <w:suppressLineNumbers w:val="0"/>
+        <w:tabs>
+          <w:tab w:val="left" w:pos="1080"/>
+        </w:tabs>
+        <w:spacing w:before="0" w:beforeAutospacing="1" w:after="0" w:afterAutospacing="1"/>
+        <w:ind w:left="1080" w:right="0"/>
+        <w:contextualSpacing/>
+        <w:rPr>
+          <w:rFonts w:hint="default"/>
+          <w:lang w:val="en-US"/>
+        </w:rPr>
+      </w:pPr>
+      <w:r>
+        <w:rPr>
+          <w:rFonts w:hint="default"/>
+        </w:rPr>
+        <w:t>SOLR_URL =</w:t>
+      </w:r>
+      <w:r>
+        <w:rPr>
+          <w:rFonts w:hint="default"/>
+          <w:lang w:val="en-US"/>
+        </w:rPr>
+        <w:t xml:space="preserve">url of solr </w:t>
+      </w:r>
+    </w:p>
+    <w:p>
+      <w:pPr>
+        <w:pStyle w:val="4"/>
+        <w:keepNext w:val="0"/>
+        <w:keepLines w:val="0"/>
+        <w:widowControl/>
+        <w:suppressLineNumbers w:val="0"/>
+        <w:tabs>
+          <w:tab w:val="left" w:pos="1080"/>
+        </w:tabs>
+        <w:spacing w:before="0" w:beforeAutospacing="1" w:after="0" w:afterAutospacing="1"/>
+        <w:ind w:left="1080" w:right="0"/>
+        <w:contextualSpacing/>
+        <w:rPr>
+          <w:rFonts w:hint="default"/>
+        </w:rPr>
+      </w:pPr>
+      <w:r>
+        <w:rPr>
+          <w:rFonts w:hint="default"/>
+        </w:rPr>
+        <w:t>#Cassandra Connector</w:t>
+      </w:r>
+    </w:p>
+    <w:p>
+      <w:pPr>
+        <w:pStyle w:val="4"/>
+        <w:keepNext w:val="0"/>
+        <w:keepLines w:val="0"/>
+        <w:widowControl/>
+        <w:suppressLineNumbers w:val="0"/>
+        <w:tabs>
+          <w:tab w:val="left" w:pos="1080"/>
+        </w:tabs>
+        <w:spacing w:before="0" w:beforeAutospacing="1" w:after="0" w:afterAutospacing="1"/>
+        <w:ind w:left="1080" w:right="0"/>
+        <w:contextualSpacing/>
+        <w:rPr>
+          <w:rFonts w:hint="default"/>
+          <w:lang w:val="en-US"/>
+        </w:rPr>
+      </w:pPr>
+      <w:r>
+        <w:rPr>
+          <w:rFonts w:hint="default"/>
+        </w:rPr>
+        <w:t xml:space="preserve">CASSANDRA_SERVER = </w:t>
+      </w:r>
+      <w:r>
+        <w:rPr>
+          <w:rFonts w:hint="default"/>
+          <w:lang w:val="en-US"/>
+        </w:rPr>
+        <w:t>ip address of cassandra server</w:t>
+      </w:r>
+    </w:p>
+    <w:p>
+      <w:pPr>
+        <w:pStyle w:val="4"/>
+        <w:keepNext w:val="0"/>
+        <w:keepLines w:val="0"/>
+        <w:widowControl/>
+        <w:suppressLineNumbers w:val="0"/>
+        <w:tabs>
+          <w:tab w:val="left" w:pos="1080"/>
+        </w:tabs>
+        <w:spacing w:before="0" w:beforeAutospacing="1" w:after="0" w:afterAutospacing="1"/>
+        <w:ind w:left="1080" w:right="0"/>
+        <w:contextualSpacing/>
+        <w:rPr>
+          <w:rFonts w:hint="default"/>
+          <w:lang w:val="en-US"/>
+        </w:rPr>
+      </w:pPr>
+      <w:r>
+        <w:rPr>
+          <w:rFonts w:hint="default"/>
+        </w:rPr>
+        <w:t xml:space="preserve">CASSANDRA_KEYSPACE = </w:t>
+      </w:r>
+      <w:r>
+        <w:rPr>
+          <w:rFonts w:hint="default"/>
+          <w:lang w:val="en-US"/>
+        </w:rPr>
+        <w:t>keyspace to be used</w:t>
+      </w:r>
+    </w:p>
+    <w:p>
+      <w:pPr>
+        <w:pStyle w:val="4"/>
+        <w:keepNext w:val="0"/>
+        <w:keepLines w:val="0"/>
+        <w:widowControl/>
+        <w:suppressLineNumbers w:val="0"/>
+        <w:tabs>
+          <w:tab w:val="left" w:pos="1080"/>
+        </w:tabs>
+        <w:spacing w:before="0" w:beforeAutospacing="1" w:after="0" w:afterAutospacing="1"/>
+        <w:ind w:left="1080" w:right="0"/>
+        <w:contextualSpacing/>
+        <w:rPr>
+          <w:rFonts w:hint="default"/>
+          <w:lang w:val="en-US"/>
+        </w:rPr>
+      </w:pPr>
+      <w:r>
+        <w:rPr>
+          <w:rFonts w:hint="default"/>
+        </w:rPr>
+        <w:t xml:space="preserve">CASSANDRA_PORT = </w:t>
+      </w:r>
+      <w:r>
+        <w:rPr>
+          <w:rFonts w:hint="default"/>
+          <w:lang w:val="en-US"/>
+        </w:rPr>
+        <w:t>n/a</w:t>
+      </w:r>
+    </w:p>
+    <w:p>
+      <w:pPr>
+        <w:pStyle w:val="4"/>
+        <w:keepNext w:val="0"/>
+        <w:keepLines w:val="0"/>
+        <w:widowControl/>
+        <w:suppressLineNumbers w:val="0"/>
+        <w:tabs>
+          <w:tab w:val="left" w:pos="1080"/>
+        </w:tabs>
+        <w:spacing w:before="0" w:beforeAutospacing="1" w:after="0" w:afterAutospacing="1"/>
+        <w:ind w:left="1080" w:right="0"/>
+        <w:contextualSpacing/>
+        <w:rPr>
+          <w:rFonts w:hint="default"/>
+        </w:rPr>
+      </w:pPr>
+      <w:r>
+        <w:rPr>
+          <w:rFonts w:hint="default"/>
+        </w:rPr>
+        <w:t>CASSANDRA_QC_BIZ = qc_biz</w:t>
+      </w:r>
+    </w:p>
+    <w:p>
+      <w:pPr>
+        <w:pStyle w:val="4"/>
+        <w:keepNext w:val="0"/>
+        <w:keepLines w:val="0"/>
+        <w:widowControl/>
+        <w:suppressLineNumbers w:val="0"/>
+        <w:tabs>
+          <w:tab w:val="left" w:pos="1080"/>
+        </w:tabs>
+        <w:spacing w:before="0" w:beforeAutospacing="1" w:after="0" w:afterAutospacing="1"/>
+        <w:ind w:left="1080" w:right="0"/>
+        <w:contextualSpacing/>
+        <w:rPr>
+          <w:rFonts w:hint="default"/>
+        </w:rPr>
+      </w:pPr>
+      <w:r>
+        <w:rPr>
+          <w:rFonts w:hint="default"/>
+        </w:rPr>
+        <w:t>CASSANDRA_EC_COMPLIANCE = ec_compliance</w:t>
+      </w:r>
+    </w:p>
+    <w:p>
+      <w:pPr>
+        <w:pStyle w:val="4"/>
+        <w:keepNext w:val="0"/>
+        <w:keepLines w:val="0"/>
+        <w:widowControl/>
+        <w:suppressLineNumbers w:val="0"/>
+        <w:tabs>
+          <w:tab w:val="left" w:pos="1080"/>
+        </w:tabs>
+        <w:spacing w:before="0" w:beforeAutospacing="1" w:after="0" w:afterAutospacing="1"/>
+        <w:ind w:left="1080" w:right="0"/>
+        <w:contextualSpacing/>
+        <w:rPr>
+          <w:rFonts w:hint="default"/>
+        </w:rPr>
+      </w:pPr>
+      <w:r>
+        <w:rPr>
+          <w:rFonts w:hint="default"/>
+        </w:rPr>
+        <w:t>CASSANDRA_EPWMD_MISSION_ORDERS = epwmd_mission_orders</w:t>
+      </w:r>
+    </w:p>
+    <w:p>
+      <w:pPr>
+        <w:pStyle w:val="4"/>
+        <w:keepNext w:val="0"/>
+        <w:keepLines w:val="0"/>
+        <w:widowControl/>
+        <w:suppressLineNumbers w:val="0"/>
+        <w:tabs>
+          <w:tab w:val="left" w:pos="1080"/>
+        </w:tabs>
+        <w:spacing w:before="0" w:beforeAutospacing="1" w:after="0" w:afterAutospacing="1"/>
+        <w:ind w:left="1080" w:right="0"/>
+        <w:contextualSpacing/>
+        <w:rPr>
+          <w:rFonts w:hint="default"/>
+        </w:rPr>
+      </w:pPr>
+      <w:r>
+        <w:rPr>
+          <w:rFonts w:hint="default"/>
+        </w:rPr>
+        <w:t>CASSANDRA_EPWMD_VIOLATIONS = epwmd_violations</w:t>
+      </w:r>
+    </w:p>
+    <w:p>
+      <w:pPr>
+        <w:pStyle w:val="4"/>
+        <w:keepNext w:val="0"/>
+        <w:keepLines w:val="0"/>
+        <w:widowControl/>
+        <w:suppressLineNumbers w:val="0"/>
+        <w:tabs>
+          <w:tab w:val="left" w:pos="1080"/>
+        </w:tabs>
+        <w:spacing w:before="0" w:beforeAutospacing="1" w:after="0" w:afterAutospacing="1"/>
+        <w:ind w:left="1080" w:right="0"/>
+        <w:contextualSpacing/>
+        <w:rPr>
+          <w:rFonts w:hint="default"/>
+          <w:lang w:val="en-US"/>
+        </w:rPr>
+      </w:pPr>
+      <w:r>
+        <w:rPr>
+          <w:rFonts w:hint="default"/>
+        </w:rPr>
+        <w:t>CASSANDRA_EPWMD_</w:t>
+      </w:r>
+      <w:r>
+        <w:rPr>
+          <w:rFonts w:hint="default"/>
+          <w:lang w:val="en-US"/>
+        </w:rPr>
+        <w:t>SOLID_WASTE</w:t>
+      </w:r>
+      <w:r>
+        <w:rPr>
+          <w:rFonts w:hint="default"/>
+        </w:rPr>
+        <w:t>= epwmd_</w:t>
+      </w:r>
+      <w:r>
+        <w:rPr>
+          <w:rFonts w:hint="default"/>
+          <w:lang w:val="en-US"/>
+        </w:rPr>
+        <w:t>solid_waste</w:t>
+      </w:r>
+    </w:p>
+    <w:p>
+      <w:pPr>
+        <w:pStyle w:val="4"/>
+        <w:keepNext w:val="0"/>
+        <w:keepLines w:val="0"/>
+        <w:widowControl/>
+        <w:suppressLineNumbers w:val="0"/>
+        <w:tabs>
+          <w:tab w:val="left" w:pos="1080"/>
+        </w:tabs>
+        <w:spacing w:before="0" w:beforeAutospacing="1" w:after="0" w:afterAutospacing="1"/>
+        <w:ind w:left="1080" w:right="0"/>
+        <w:contextualSpacing/>
+        <w:rPr>
+          <w:rFonts w:hint="default"/>
+        </w:rPr>
+      </w:pPr>
+    </w:p>
+    <w:p>
+      <w:pPr>
+        <w:pStyle w:val="4"/>
+        <w:keepNext w:val="0"/>
+        <w:keepLines w:val="0"/>
+        <w:widowControl/>
+        <w:suppressLineNumbers w:val="0"/>
+        <w:tabs>
+          <w:tab w:val="left" w:pos="1080"/>
+        </w:tabs>
+        <w:spacing w:before="0" w:beforeAutospacing="1" w:after="0" w:afterAutospacing="1"/>
+        <w:ind w:left="1080" w:right="0"/>
+        <w:contextualSpacing/>
+        <w:rPr>
+          <w:rFonts w:hint="default"/>
+          <w:lang w:val="en-US"/>
+        </w:rPr>
+      </w:pPr>
+      <w:r>
+        <w:rPr>
+          <w:rFonts w:hint="default"/>
+        </w:rPr>
+        <w:t>CASSANDRA_EPWMD_</w:t>
+      </w:r>
+      <w:r>
+        <w:rPr>
+          <w:rFonts w:hint="default"/>
+          <w:lang w:val="en-US"/>
+        </w:rPr>
+        <w:t>HAZARDOUS_WASTE</w:t>
+      </w:r>
+      <w:r>
+        <w:rPr>
+          <w:rFonts w:hint="default"/>
+        </w:rPr>
+        <w:t>= epwmd_</w:t>
+      </w:r>
+      <w:r>
+        <w:rPr>
+          <w:rFonts w:hint="default"/>
+          <w:lang w:val="en-US"/>
+        </w:rPr>
+        <w:t>hazardous_waste</w:t>
+      </w:r>
+    </w:p>
+    <w:p>
+      <w:pPr>
+        <w:pStyle w:val="4"/>
+        <w:keepNext w:val="0"/>
+        <w:keepLines w:val="0"/>
+        <w:widowControl/>
+        <w:suppressLineNumbers w:val="0"/>
+        <w:tabs>
+          <w:tab w:val="left" w:pos="1080"/>
+        </w:tabs>
+        <w:spacing w:before="0" w:beforeAutospacing="1" w:after="0" w:afterAutospacing="1"/>
+        <w:ind w:left="1080" w:right="0"/>
+        <w:contextualSpacing/>
+        <w:rPr>
+          <w:rFonts w:hint="default"/>
+          <w:lang w:val="en-US"/>
+        </w:rPr>
+      </w:pPr>
+      <w:r>
+        <w:rPr>
+          <w:rFonts w:hint="default"/>
+        </w:rPr>
+        <w:t>CASSANDRA_EPWMD_</w:t>
+      </w:r>
+      <w:r>
+        <w:rPr>
+          <w:rFonts w:hint="default"/>
+          <w:lang w:val="en-US"/>
+        </w:rPr>
+        <w:t>STRUCTURAL_REQUIREMENTS</w:t>
+      </w:r>
+      <w:r>
+        <w:rPr>
+          <w:rFonts w:hint="default"/>
+        </w:rPr>
+        <w:t>= epwmd_</w:t>
+      </w:r>
+      <w:r>
+        <w:rPr>
+          <w:rFonts w:hint="default"/>
+          <w:lang w:val="en-US"/>
+        </w:rPr>
+        <w:t>structural_requirements</w:t>
+      </w:r>
+    </w:p>
+    <w:p>
+      <w:pPr>
+        <w:pStyle w:val="4"/>
+        <w:keepNext w:val="0"/>
+        <w:keepLines w:val="0"/>
+        <w:widowControl/>
+        <w:suppressLineNumbers w:val="0"/>
+        <w:tabs>
+          <w:tab w:val="left" w:pos="1080"/>
+        </w:tabs>
+        <w:spacing w:before="0" w:beforeAutospacing="1" w:after="0" w:afterAutospacing="1"/>
+        <w:ind w:left="1080" w:right="0"/>
+        <w:contextualSpacing/>
+        <w:rPr>
+          <w:rFonts w:hint="default"/>
+          <w:lang w:val="en-US"/>
+        </w:rPr>
+      </w:pPr>
+      <w:r>
+        <w:rPr>
+          <w:rFonts w:hint="default"/>
+        </w:rPr>
+        <w:t xml:space="preserve">DATE_CREATED </w:t>
+      </w:r>
+    </w:p>
+    <w:p>
+      <w:pPr>
+        <w:pStyle w:val="4"/>
+        <w:keepNext w:val="0"/>
+        <w:keepLines w:val="0"/>
+        <w:widowControl/>
+        <w:suppressLineNumbers w:val="0"/>
+        <w:tabs>
+          <w:tab w:val="left" w:pos="1080"/>
+        </w:tabs>
+        <w:spacing w:before="0" w:beforeAutospacing="1" w:after="0" w:afterAutospacing="1"/>
+        <w:ind w:left="1080" w:right="0"/>
+        <w:contextualSpacing/>
+      </w:pPr>
+      <w:r>
+        <w:rPr>
+          <w:rFonts w:hint="default"/>
+        </w:rPr>
+        <w:t xml:space="preserve">CREATED_BY </w:t>
+      </w:r>
+    </w:p>
+    <w:p>
+      <w:pPr>
+        <w:pStyle w:val="4"/>
+        <w:keepNext w:val="0"/>
+        <w:keepLines w:val="0"/>
+        <w:widowControl/>
+        <w:suppressLineNumbers w:val="0"/>
+        <w:tabs>
+          <w:tab w:val="left" w:pos="1080"/>
+        </w:tabs>
+        <w:spacing w:before="0" w:beforeAutospacing="1" w:after="0" w:afterAutospacing="1"/>
+        <w:ind w:left="1080" w:right="0"/>
+        <w:contextualSpacing/>
+      </w:pPr>
+      <w:r>
+        <w:t> </w:t>
+      </w:r>
+    </w:p>
+    <w:p>
+      <w:pPr>
+        <w:pStyle w:val="4"/>
+        <w:keepNext w:val="0"/>
+        <w:keepLines w:val="0"/>
+        <w:widowControl/>
+        <w:suppressLineNumbers w:val="0"/>
+        <w:tabs>
+          <w:tab w:val="left" w:pos="1080"/>
+        </w:tabs>
+        <w:spacing w:before="0" w:beforeAutospacing="1" w:after="0" w:afterAutospacing="1"/>
+        <w:ind w:right="0"/>
+        <w:contextualSpacing/>
+        <w:rPr>
+          <w:rFonts w:hint="default"/>
+          <w:lang w:val="en-US"/>
+        </w:rPr>
+      </w:pPr>
+    </w:p>
+    <w:p>
+      <w:pPr>
+        <w:pStyle w:val="4"/>
+        <w:keepNext w:val="0"/>
+        <w:keepLines w:val="0"/>
+        <w:widowControl/>
+        <w:suppressLineNumbers w:val="0"/>
+        <w:tabs>
+          <w:tab w:val="left" w:pos="1080"/>
+        </w:tabs>
+        <w:spacing w:before="0" w:beforeAutospacing="1" w:after="0" w:afterAutospacing="1"/>
+        <w:ind w:right="0"/>
+        <w:contextualSpacing/>
+        <w:rPr>
+          <w:rFonts w:hint="default"/>
+          <w:lang w:val="en-US"/>
+        </w:rPr>
+      </w:pPr>
+    </w:p>
+    <w:p>
+      <w:pPr>
+        <w:pStyle w:val="4"/>
+        <w:keepNext w:val="0"/>
+        <w:keepLines w:val="0"/>
+        <w:widowControl/>
+        <w:suppressLineNumbers w:val="0"/>
+        <w:tabs>
+          <w:tab w:val="left" w:pos="1080"/>
+        </w:tabs>
+        <w:spacing w:before="0" w:beforeAutospacing="1" w:after="0" w:afterAutospacing="1"/>
+        <w:ind w:right="0"/>
+        <w:contextualSpacing/>
+        <w:rPr>
+          <w:rFonts w:hint="default"/>
+          <w:lang w:val="en-US"/>
+        </w:rPr>
+      </w:pPr>
+      <w:r>
+        <w:rPr>
+          <w:rFonts w:hint="default"/>
+          <w:lang w:val="en-US"/>
+        </w:rPr>
+        <w:t>The field mapping.xlsx contains the mapping of data for solr and cassandra upload.</w:t>
+      </w:r>
+    </w:p>
+    <w:p>
+      <w:pPr>
+        <w:pStyle w:val="4"/>
+        <w:keepNext w:val="0"/>
+        <w:keepLines w:val="0"/>
+        <w:widowControl/>
+        <w:suppressLineNumbers w:val="0"/>
+        <w:tabs>
+          <w:tab w:val="left" w:pos="1080"/>
+        </w:tabs>
+        <w:spacing w:before="0" w:beforeAutospacing="1" w:after="0" w:afterAutospacing="1"/>
+        <w:ind w:right="0"/>
+        <w:contextualSpacing/>
+        <w:rPr>
+          <w:rFonts w:hint="default"/>
+          <w:lang w:val="en-US"/>
+        </w:rPr>
+      </w:pPr>
+      <w:r>
+        <w:rPr>
+          <w:rFonts w:hint="default"/>
+          <w:lang w:val="en-US"/>
+        </w:rPr>
+        <w:t xml:space="preserve">A row consists of column index and header title and may or may not have corresponding fields from solr and cassandra columns. </w:t>
+      </w:r>
+    </w:p>
+    <w:p>
+      <w:pPr>
+        <w:pStyle w:val="4"/>
+        <w:keepNext w:val="0"/>
+        <w:keepLines w:val="0"/>
+        <w:widowControl/>
+        <w:suppressLineNumbers w:val="0"/>
+        <w:tabs>
+          <w:tab w:val="left" w:pos="1080"/>
+        </w:tabs>
+        <w:spacing w:before="0" w:beforeAutospacing="1" w:after="0" w:afterAutospacing="1"/>
+        <w:ind w:right="0"/>
+        <w:contextualSpacing/>
+        <w:rPr>
+          <w:rFonts w:hint="default"/>
+          <w:lang w:val="en-US"/>
+        </w:rPr>
+      </w:pPr>
+      <w:r>
+        <w:rPr>
+          <w:rFonts w:hint="default"/>
+          <w:lang w:val="en-US"/>
+        </w:rPr>
+        <w:t>The field “hauler_collection_frequency” of epwmd_solid_waste is type map&lt;text,text&gt;. The key is equal to the cell value of the “hauler” cell and the value  is equal to the next cell’s cell value.</w:t>
+      </w:r>
+    </w:p>
+    <w:p>
+      <w:pPr>
+        <w:pStyle w:val="4"/>
+        <w:keepNext w:val="0"/>
+        <w:keepLines w:val="0"/>
+        <w:widowControl/>
+        <w:suppressLineNumbers w:val="0"/>
+        <w:tabs>
+          <w:tab w:val="left" w:pos="1080"/>
+        </w:tabs>
+        <w:spacing w:before="0" w:beforeAutospacing="1" w:after="0" w:afterAutospacing="1"/>
+        <w:ind w:right="0"/>
+        <w:contextualSpacing/>
+        <w:rPr>
+          <w:rFonts w:hint="default"/>
+          <w:lang w:val="en-US"/>
+        </w:rPr>
+      </w:pPr>
+    </w:p>
+    <w:p>
+      <w:pPr>
+        <w:pStyle w:val="4"/>
+        <w:keepNext w:val="0"/>
+        <w:keepLines w:val="0"/>
+        <w:widowControl/>
+        <w:suppressLineNumbers w:val="0"/>
+        <w:tabs>
+          <w:tab w:val="left" w:pos="1080"/>
+        </w:tabs>
+        <w:spacing w:before="0" w:beforeAutospacing="1" w:after="0" w:afterAutospacing="1"/>
+        <w:ind w:right="0"/>
+        <w:contextualSpacing/>
+      </w:pPr>
+      <w:r>
+        <w:drawing>
+          <wp:inline distT="0" distB="0" distL="114300" distR="114300">
+            <wp:extent cx="5266690" cy="2718435"/>
+            <wp:effectExtent l="0" t="0" r="10160" b="5715"/>
+            <wp:docPr id="6" name="Picture 3"/>
+            <wp:cNvGraphicFramePr>
+              <a:graphicFrameLocks xmlns:a="http://schemas.openxmlformats.org/drawingml/2006/main" noChangeAspect="1"/>
+            </wp:cNvGraphicFramePr>
+            <a:graphic xmlns:a="http://schemas.openxmlformats.org/drawingml/2006/main">
+              <a:graphicData uri="http://schemas.openxmlformats.org/drawingml/2006/picture">
+                <pic:pic xmlns:pic="http://schemas.openxmlformats.org/drawingml/2006/picture">
+                  <pic:nvPicPr>
+                    <pic:cNvPr id="6" name="Picture 3"/>
+                    <pic:cNvPicPr>
+                      <a:picLocks noChangeAspect="1"/>
+                    </pic:cNvPicPr>
+                  </pic:nvPicPr>
+                  <pic:blipFill>
+                    <a:blip r:embed="rId5"/>
+                    <a:stretch>
+                      <a:fillRect/>
+                    </a:stretch>
+                  </pic:blipFill>
+                  <pic:spPr>
+                    <a:xfrm>
+                      <a:off x="0" y="0"/>
+                      <a:ext cx="5266690" cy="2718435"/>
+                    </a:xfrm>
+                    <a:prstGeom prst="rect">
+                      <a:avLst/>
+                    </a:prstGeom>
+                    <a:noFill/>
+                    <a:ln>
+                      <a:noFill/>
+                    </a:ln>
+                  </pic:spPr>
+                </pic:pic>
+              </a:graphicData>
+            </a:graphic>
+          </wp:inline>
+        </w:drawing>
+      </w:r>
+    </w:p>
+    <w:p>
+      <w:pPr>
+        <w:pStyle w:val="4"/>
+        <w:keepNext w:val="0"/>
+        <w:keepLines w:val="0"/>
+        <w:widowControl/>
+        <w:suppressLineNumbers w:val="0"/>
+        <w:tabs>
+          <w:tab w:val="left" w:pos="1080"/>
+        </w:tabs>
+        <w:spacing w:before="0" w:beforeAutospacing="1" w:after="0" w:afterAutospacing="1"/>
         <w:ind w:right="0"/>
         <w:contextualSpacing/>
         <w:rPr>
@@ -3407,7 +4723,6 @@
           <w:kern w:val="0"/>
           <w:sz w:val="28"/>
           <w:szCs w:val="28"/>
-          <w:bdr w:val="none" w:color="auto" w:sz="0" w:space="0"/>
           <w:shd w:val="clear" w:fill="D9D9D9"/>
           <w:lang w:val="en-US" w:eastAsia="zh-CN" w:bidi="ar"/>
         </w:rPr>
@@ -3580,8 +4895,6 @@
         </w:rPr>
         <w:t xml:space="preserve">Chech the input excel file, make sure that all date related columns are of type “long date” </w:t>
       </w:r>
-      <w:bookmarkStart w:id="0" w:name="_GoBack"/>
-      <w:bookmarkEnd w:id="0"/>
     </w:p>
     <w:p>
       <w:pPr>
@@ -3743,6 +5056,15 @@
           <w:lang w:val="en-US" w:eastAsia="zh-CN" w:bidi="ar"/>
         </w:rPr>
         <w:tab/>
+      </w:r>
+      <w:r>
+        <w:rPr>
+          <w:rFonts w:hint="default" w:cstheme="minorBidi"/>
+          <w:kern w:val="0"/>
+          <w:sz w:val="24"/>
+          <w:szCs w:val="24"/>
+          <w:lang w:val="en-US" w:eastAsia="zh-CN" w:bidi="ar"/>
+        </w:rPr>
         <w:t>Type: java -jar migrator.jar</w:t>
       </w:r>
     </w:p>
@@ -3783,10 +5105,6 @@
         <w:spacing w:before="0" w:beforeAutospacing="1" w:after="0" w:afterAutospacing="1"/>
         <w:ind w:left="720" w:right="0"/>
         <w:jc w:val="left"/>
-        <w:rPr>
-          <w:rFonts w:hint="default"/>
-          <w:lang w:val="en-US"/>
-        </w:rPr>
       </w:pPr>
       <w:r>
         <w:rPr>
@@ -3797,71 +5115,10 @@
           <w:kern w:val="0"/>
           <w:sz w:val="28"/>
           <w:szCs w:val="28"/>
-          <w:bdr w:val="none" w:color="auto" w:sz="0" w:space="0"/>
           <w:shd w:val="clear" w:fill="D9D9D9"/>
           <w:lang w:val="en-US" w:eastAsia="zh-CN" w:bidi="ar"/>
         </w:rPr>
         <w:t>Sample Output</w:t>
-      </w:r>
-    </w:p>
-    <w:p>
-      <w:pPr>
-        <w:pStyle w:val="4"/>
-        <w:keepNext w:val="0"/>
-        <w:keepLines w:val="0"/>
-        <w:widowControl/>
-        <w:suppressLineNumbers w:val="0"/>
-        <w:spacing w:before="0" w:beforeAutospacing="1" w:after="0" w:afterAutospacing="1"/>
-        <w:ind w:left="1440" w:right="0" w:hanging="810"/>
-        <w:contextualSpacing/>
-      </w:pPr>
-      <w:r>
-        <w:t> </w:t>
-      </w:r>
-    </w:p>
-    <w:p>
-      <w:pPr>
-        <w:pStyle w:val="4"/>
-        <w:keepNext w:val="0"/>
-        <w:keepLines w:val="0"/>
-        <w:widowControl/>
-        <w:suppressLineNumbers w:val="0"/>
-        <w:spacing w:before="0" w:beforeAutospacing="1" w:after="0" w:afterAutospacing="1"/>
-        <w:ind w:left="1440" w:right="0" w:hanging="810"/>
-        <w:contextualSpacing/>
-      </w:pPr>
-      <w:r>
-        <w:t> </w:t>
-      </w:r>
-    </w:p>
-    <w:p>
-      <w:pPr>
-        <w:pStyle w:val="4"/>
-        <w:keepNext w:val="0"/>
-        <w:keepLines w:val="0"/>
-        <w:widowControl/>
-        <w:suppressLineNumbers w:val="0"/>
-        <w:spacing w:before="0" w:beforeAutospacing="1" w:after="0" w:afterAutospacing="1"/>
-        <w:ind w:left="1440" w:right="0" w:hanging="810"/>
-        <w:contextualSpacing/>
-      </w:pPr>
-      <w:r>
-        <w:t> </w:t>
-      </w:r>
-    </w:p>
-    <w:p>
-      <w:pPr>
-        <w:pStyle w:val="4"/>
-        <w:keepNext w:val="0"/>
-        <w:keepLines w:val="0"/>
-        <w:widowControl/>
-        <w:suppressLineNumbers w:val="0"/>
-        <w:spacing w:before="0" w:beforeAutospacing="1" w:after="0" w:afterAutospacing="1"/>
-        <w:ind w:left="1440" w:right="0" w:hanging="810"/>
-        <w:contextualSpacing/>
-      </w:pPr>
-      <w:r>
-        <w:t> </w:t>
       </w:r>
     </w:p>
     <w:p>
@@ -3967,7 +5224,256 @@
           <w:rFonts w:hint="default"/>
           <w:lang w:val="en-US"/>
         </w:rPr>
-        <w:t xml:space="preserve"> Cassandra table qc_biz:</w:t>
+        <w:t xml:space="preserve"> </w:t>
+      </w:r>
+    </w:p>
+    <w:p>
+      <w:pPr>
+        <w:pStyle w:val="4"/>
+        <w:keepNext w:val="0"/>
+        <w:keepLines w:val="0"/>
+        <w:widowControl/>
+        <w:suppressLineNumbers w:val="0"/>
+        <w:spacing w:before="0" w:beforeAutospacing="1" w:after="0" w:afterAutospacing="1"/>
+        <w:ind w:left="1440" w:right="0" w:hanging="810"/>
+        <w:contextualSpacing/>
+        <w:rPr>
+          <w:rFonts w:hint="default"/>
+          <w:lang w:val="en-US"/>
+        </w:rPr>
+      </w:pPr>
+    </w:p>
+    <w:p>
+      <w:pPr>
+        <w:pStyle w:val="4"/>
+        <w:keepNext w:val="0"/>
+        <w:keepLines w:val="0"/>
+        <w:widowControl/>
+        <w:suppressLineNumbers w:val="0"/>
+        <w:spacing w:before="0" w:beforeAutospacing="1" w:after="0" w:afterAutospacing="1"/>
+        <w:ind w:left="1440" w:right="0" w:hanging="810"/>
+        <w:contextualSpacing/>
+        <w:rPr>
+          <w:rFonts w:hint="default"/>
+          <w:lang w:val="en-US"/>
+        </w:rPr>
+      </w:pPr>
+    </w:p>
+    <w:p>
+      <w:pPr>
+        <w:pStyle w:val="4"/>
+        <w:keepNext w:val="0"/>
+        <w:keepLines w:val="0"/>
+        <w:widowControl/>
+        <w:suppressLineNumbers w:val="0"/>
+        <w:spacing w:before="0" w:beforeAutospacing="1" w:after="0" w:afterAutospacing="1"/>
+        <w:ind w:left="1440" w:right="0" w:hanging="810"/>
+        <w:contextualSpacing/>
+        <w:rPr>
+          <w:rFonts w:hint="default"/>
+          <w:lang w:val="en-US"/>
+        </w:rPr>
+      </w:pPr>
+    </w:p>
+    <w:p>
+      <w:pPr>
+        <w:pStyle w:val="4"/>
+        <w:keepNext w:val="0"/>
+        <w:keepLines w:val="0"/>
+        <w:widowControl/>
+        <w:suppressLineNumbers w:val="0"/>
+        <w:spacing w:before="0" w:beforeAutospacing="1" w:after="0" w:afterAutospacing="1"/>
+        <w:ind w:left="1440" w:right="0" w:hanging="810"/>
+        <w:contextualSpacing/>
+        <w:rPr>
+          <w:rFonts w:hint="default"/>
+          <w:lang w:val="en-US"/>
+        </w:rPr>
+      </w:pPr>
+    </w:p>
+    <w:p>
+      <w:pPr>
+        <w:pStyle w:val="4"/>
+        <w:keepNext w:val="0"/>
+        <w:keepLines w:val="0"/>
+        <w:widowControl/>
+        <w:suppressLineNumbers w:val="0"/>
+        <w:spacing w:before="0" w:beforeAutospacing="1" w:after="0" w:afterAutospacing="1"/>
+        <w:ind w:left="1440" w:right="0" w:hanging="810"/>
+        <w:contextualSpacing/>
+        <w:rPr>
+          <w:rFonts w:hint="default"/>
+          <w:lang w:val="en-US"/>
+        </w:rPr>
+      </w:pPr>
+    </w:p>
+    <w:p>
+      <w:pPr>
+        <w:pStyle w:val="4"/>
+        <w:keepNext w:val="0"/>
+        <w:keepLines w:val="0"/>
+        <w:widowControl/>
+        <w:suppressLineNumbers w:val="0"/>
+        <w:spacing w:before="0" w:beforeAutospacing="1" w:after="0" w:afterAutospacing="1"/>
+        <w:ind w:left="1440" w:right="0" w:hanging="810"/>
+        <w:contextualSpacing/>
+        <w:rPr>
+          <w:rFonts w:hint="default"/>
+          <w:lang w:val="en-US"/>
+        </w:rPr>
+      </w:pPr>
+    </w:p>
+    <w:p>
+      <w:pPr>
+        <w:pStyle w:val="4"/>
+        <w:keepNext w:val="0"/>
+        <w:keepLines w:val="0"/>
+        <w:widowControl/>
+        <w:suppressLineNumbers w:val="0"/>
+        <w:spacing w:before="0" w:beforeAutospacing="1" w:after="0" w:afterAutospacing="1"/>
+        <w:ind w:left="1440" w:right="0" w:hanging="810"/>
+        <w:contextualSpacing/>
+        <w:rPr>
+          <w:rFonts w:hint="default"/>
+          <w:lang w:val="en-US"/>
+        </w:rPr>
+      </w:pPr>
+    </w:p>
+    <w:p>
+      <w:pPr>
+        <w:pStyle w:val="4"/>
+        <w:keepNext w:val="0"/>
+        <w:keepLines w:val="0"/>
+        <w:widowControl/>
+        <w:suppressLineNumbers w:val="0"/>
+        <w:spacing w:before="0" w:beforeAutospacing="1" w:after="0" w:afterAutospacing="1"/>
+        <w:ind w:left="1440" w:right="0" w:hanging="810"/>
+        <w:contextualSpacing/>
+        <w:rPr>
+          <w:rFonts w:hint="default"/>
+          <w:lang w:val="en-US"/>
+        </w:rPr>
+      </w:pPr>
+    </w:p>
+    <w:p>
+      <w:pPr>
+        <w:pStyle w:val="4"/>
+        <w:keepNext w:val="0"/>
+        <w:keepLines w:val="0"/>
+        <w:widowControl/>
+        <w:suppressLineNumbers w:val="0"/>
+        <w:spacing w:before="0" w:beforeAutospacing="1" w:after="0" w:afterAutospacing="1"/>
+        <w:ind w:left="1440" w:right="0" w:hanging="810"/>
+        <w:contextualSpacing/>
+        <w:rPr>
+          <w:rFonts w:hint="default"/>
+          <w:lang w:val="en-US"/>
+        </w:rPr>
+      </w:pPr>
+    </w:p>
+    <w:p>
+      <w:pPr>
+        <w:pStyle w:val="4"/>
+        <w:keepNext w:val="0"/>
+        <w:keepLines w:val="0"/>
+        <w:widowControl/>
+        <w:suppressLineNumbers w:val="0"/>
+        <w:spacing w:before="0" w:beforeAutospacing="1" w:after="0" w:afterAutospacing="1"/>
+        <w:ind w:left="1440" w:right="0" w:hanging="810"/>
+        <w:contextualSpacing/>
+        <w:rPr>
+          <w:rFonts w:hint="default"/>
+          <w:lang w:val="en-US"/>
+        </w:rPr>
+      </w:pPr>
+    </w:p>
+    <w:p>
+      <w:pPr>
+        <w:pStyle w:val="4"/>
+        <w:keepNext w:val="0"/>
+        <w:keepLines w:val="0"/>
+        <w:widowControl/>
+        <w:suppressLineNumbers w:val="0"/>
+        <w:spacing w:before="0" w:beforeAutospacing="1" w:after="0" w:afterAutospacing="1"/>
+        <w:ind w:left="1440" w:right="0" w:hanging="810"/>
+        <w:contextualSpacing/>
+        <w:rPr>
+          <w:rFonts w:hint="default"/>
+          <w:lang w:val="en-US"/>
+        </w:rPr>
+      </w:pPr>
+    </w:p>
+    <w:p>
+      <w:pPr>
+        <w:pStyle w:val="4"/>
+        <w:keepNext w:val="0"/>
+        <w:keepLines w:val="0"/>
+        <w:widowControl/>
+        <w:suppressLineNumbers w:val="0"/>
+        <w:spacing w:before="0" w:beforeAutospacing="1" w:after="0" w:afterAutospacing="1"/>
+        <w:ind w:left="1440" w:right="0" w:hanging="810"/>
+        <w:contextualSpacing/>
+        <w:rPr>
+          <w:rFonts w:hint="default"/>
+          <w:lang w:val="en-US"/>
+        </w:rPr>
+      </w:pPr>
+    </w:p>
+    <w:p>
+      <w:pPr>
+        <w:pStyle w:val="4"/>
+        <w:keepNext w:val="0"/>
+        <w:keepLines w:val="0"/>
+        <w:widowControl/>
+        <w:suppressLineNumbers w:val="0"/>
+        <w:spacing w:before="0" w:beforeAutospacing="1" w:after="0" w:afterAutospacing="1"/>
+        <w:ind w:left="1440" w:right="0" w:hanging="810"/>
+        <w:contextualSpacing/>
+        <w:rPr>
+          <w:rFonts w:hint="default"/>
+          <w:lang w:val="en-US"/>
+        </w:rPr>
+      </w:pPr>
+    </w:p>
+    <w:p>
+      <w:pPr>
+        <w:pStyle w:val="4"/>
+        <w:keepNext w:val="0"/>
+        <w:keepLines w:val="0"/>
+        <w:widowControl/>
+        <w:suppressLineNumbers w:val="0"/>
+        <w:spacing w:before="0" w:beforeAutospacing="1" w:after="0" w:afterAutospacing="1"/>
+        <w:ind w:left="1440" w:right="0" w:hanging="810"/>
+        <w:contextualSpacing/>
+        <w:rPr>
+          <w:rFonts w:hint="default"/>
+          <w:lang w:val="en-US"/>
+        </w:rPr>
+      </w:pPr>
+    </w:p>
+    <w:p>
+      <w:pPr>
+        <w:pStyle w:val="4"/>
+        <w:keepNext w:val="0"/>
+        <w:keepLines w:val="0"/>
+        <w:widowControl/>
+        <w:suppressLineNumbers w:val="0"/>
+        <w:spacing w:before="0" w:beforeAutospacing="1" w:after="0" w:afterAutospacing="1"/>
+        <w:ind w:right="0"/>
+        <w:contextualSpacing/>
+        <w:rPr>
+          <w:rFonts w:hint="default"/>
+          <w:lang w:val="en-US"/>
+        </w:rPr>
+      </w:pPr>
+      <w:bookmarkStart w:id="0" w:name="_GoBack"/>
+      <w:bookmarkEnd w:id="0"/>
+      <w:r>
+        <w:rPr>
+          <w:rFonts w:hint="default"/>
+          <w:lang w:val="en-US"/>
+        </w:rPr>
+        <w:t>Cassandra table qc_biz:</w:t>
       </w:r>
     </w:p>
     <w:p>
@@ -4244,12 +5750,6 @@
     </w:p>
     <w:p/>
     <w:p>
-      <w:pPr>
-        <w:rPr>
-          <w:rFonts w:hint="default"/>
-          <w:lang w:val="en-US"/>
-        </w:rPr>
-      </w:pPr>
       <w:r>
         <w:drawing>
           <wp:inline distT="0" distB="0" distL="114300" distR="114300">
@@ -4295,6 +5795,216 @@
         </w:drawing>
       </w:r>
     </w:p>
+    <w:p/>
+    <w:p>
+      <w:r>
+        <w:rPr>
+          <w:rFonts w:hint="default"/>
+          <w:lang w:val="en-US"/>
+        </w:rPr>
+        <w:t>Cassandra table epwmd_solid_waste</w:t>
+      </w:r>
+    </w:p>
+    <w:p/>
+    <w:p>
+      <w:r>
+        <w:drawing>
+          <wp:inline distT="0" distB="0" distL="114300" distR="114300">
+            <wp:extent cx="5266690" cy="1027430"/>
+            <wp:effectExtent l="0" t="0" r="10160" b="1270"/>
+            <wp:docPr id="12" name="Picture 5"/>
+            <wp:cNvGraphicFramePr>
+              <a:graphicFrameLocks xmlns:a="http://schemas.openxmlformats.org/drawingml/2006/main" noChangeAspect="1"/>
+            </wp:cNvGraphicFramePr>
+            <a:graphic xmlns:a="http://schemas.openxmlformats.org/drawingml/2006/main">
+              <a:graphicData uri="http://schemas.openxmlformats.org/drawingml/2006/picture">
+                <pic:pic xmlns:pic="http://schemas.openxmlformats.org/drawingml/2006/picture">
+                  <pic:nvPicPr>
+                    <pic:cNvPr id="12" name="Picture 5"/>
+                    <pic:cNvPicPr>
+                      <a:picLocks noChangeAspect="1"/>
+                    </pic:cNvPicPr>
+                  </pic:nvPicPr>
+                  <pic:blipFill>
+                    <a:blip r:embed="rId11"/>
+                    <a:srcRect t="58117" b="4088"/>
+                    <a:stretch>
+                      <a:fillRect/>
+                    </a:stretch>
+                  </pic:blipFill>
+                  <pic:spPr>
+                    <a:xfrm>
+                      <a:off x="0" y="0"/>
+                      <a:ext cx="5266690" cy="1027430"/>
+                    </a:xfrm>
+                    <a:prstGeom prst="rect">
+                      <a:avLst/>
+                    </a:prstGeom>
+                    <a:noFill/>
+                    <a:ln>
+                      <a:noFill/>
+                    </a:ln>
+                  </pic:spPr>
+                </pic:pic>
+              </a:graphicData>
+            </a:graphic>
+          </wp:inline>
+        </w:drawing>
+      </w:r>
+    </w:p>
+    <w:p/>
+    <w:p/>
+    <w:p>
+      <w:pPr>
+        <w:rPr>
+          <w:rFonts w:hint="default"/>
+          <w:lang w:val="en-US"/>
+        </w:rPr>
+      </w:pPr>
+      <w:r>
+        <w:rPr>
+          <w:rFonts w:hint="default"/>
+          <w:lang w:val="en-US"/>
+        </w:rPr>
+        <w:t>Cassandra table epwmd_hazardous_waste</w:t>
+      </w:r>
+    </w:p>
+    <w:p/>
+    <w:p>
+      <w:pPr>
+        <w:rPr>
+          <w:rFonts w:hint="default"/>
+          <w:lang w:val="en-US"/>
+        </w:rPr>
+      </w:pPr>
+      <w:r>
+        <w:drawing>
+          <wp:inline distT="0" distB="0" distL="114300" distR="114300">
+            <wp:extent cx="5266690" cy="1304925"/>
+            <wp:effectExtent l="0" t="0" r="10160" b="9525"/>
+            <wp:docPr id="13" name="Picture 6"/>
+            <wp:cNvGraphicFramePr>
+              <a:graphicFrameLocks xmlns:a="http://schemas.openxmlformats.org/drawingml/2006/main" noChangeAspect="1"/>
+            </wp:cNvGraphicFramePr>
+            <a:graphic xmlns:a="http://schemas.openxmlformats.org/drawingml/2006/main">
+              <a:graphicData uri="http://schemas.openxmlformats.org/drawingml/2006/picture">
+                <pic:pic xmlns:pic="http://schemas.openxmlformats.org/drawingml/2006/picture">
+                  <pic:nvPicPr>
+                    <pic:cNvPr id="13" name="Picture 6"/>
+                    <pic:cNvPicPr>
+                      <a:picLocks noChangeAspect="1"/>
+                    </pic:cNvPicPr>
+                  </pic:nvPicPr>
+                  <pic:blipFill>
+                    <a:blip r:embed="rId12"/>
+                    <a:srcRect t="47740" b="4123"/>
+                    <a:stretch>
+                      <a:fillRect/>
+                    </a:stretch>
+                  </pic:blipFill>
+                  <pic:spPr>
+                    <a:xfrm>
+                      <a:off x="0" y="0"/>
+                      <a:ext cx="5266690" cy="1304925"/>
+                    </a:xfrm>
+                    <a:prstGeom prst="rect">
+                      <a:avLst/>
+                    </a:prstGeom>
+                    <a:noFill/>
+                    <a:ln>
+                      <a:noFill/>
+                    </a:ln>
+                  </pic:spPr>
+                </pic:pic>
+              </a:graphicData>
+            </a:graphic>
+          </wp:inline>
+        </w:drawing>
+      </w:r>
+    </w:p>
+    <w:p>
+      <w:pPr>
+        <w:rPr>
+          <w:rFonts w:hint="default"/>
+          <w:lang w:val="en-US"/>
+        </w:rPr>
+      </w:pPr>
+    </w:p>
+    <w:p>
+      <w:pPr>
+        <w:rPr>
+          <w:rFonts w:hint="default"/>
+          <w:lang w:val="en-US"/>
+        </w:rPr>
+      </w:pPr>
+    </w:p>
+    <w:p>
+      <w:pPr>
+        <w:rPr>
+          <w:rFonts w:hint="default"/>
+          <w:lang w:val="en-US"/>
+        </w:rPr>
+      </w:pPr>
+      <w:r>
+        <w:rPr>
+          <w:rFonts w:hint="default"/>
+          <w:lang w:val="en-US"/>
+        </w:rPr>
+        <w:t>Cassandra table epwmd_structural_requirements</w:t>
+      </w:r>
+    </w:p>
+    <w:p>
+      <w:pPr>
+        <w:rPr>
+          <w:rFonts w:hint="default"/>
+          <w:lang w:val="en-US"/>
+        </w:rPr>
+      </w:pPr>
+      <w:r>
+        <w:drawing>
+          <wp:inline distT="0" distB="0" distL="114300" distR="114300">
+            <wp:extent cx="5488940" cy="2155825"/>
+            <wp:effectExtent l="0" t="0" r="16510" b="15875"/>
+            <wp:docPr id="11" name="Picture 4"/>
+            <wp:cNvGraphicFramePr>
+              <a:graphicFrameLocks xmlns:a="http://schemas.openxmlformats.org/drawingml/2006/main" noChangeAspect="1"/>
+            </wp:cNvGraphicFramePr>
+            <a:graphic xmlns:a="http://schemas.openxmlformats.org/drawingml/2006/main">
+              <a:graphicData uri="http://schemas.openxmlformats.org/drawingml/2006/picture">
+                <pic:pic xmlns:pic="http://schemas.openxmlformats.org/drawingml/2006/picture">
+                  <pic:nvPicPr>
+                    <pic:cNvPr id="11" name="Picture 4"/>
+                    <pic:cNvPicPr>
+                      <a:picLocks noChangeAspect="1"/>
+                    </pic:cNvPicPr>
+                  </pic:nvPicPr>
+                  <pic:blipFill>
+                    <a:blip r:embed="rId13"/>
+                    <a:srcRect t="57814" r="50024" b="4162"/>
+                    <a:stretch>
+                      <a:fillRect/>
+                    </a:stretch>
+                  </pic:blipFill>
+                  <pic:spPr>
+                    <a:xfrm>
+                      <a:off x="0" y="0"/>
+                      <a:ext cx="5488940" cy="2155825"/>
+                    </a:xfrm>
+                    <a:prstGeom prst="rect">
+                      <a:avLst/>
+                    </a:prstGeom>
+                    <a:noFill/>
+                    <a:ln>
+                      <a:noFill/>
+                    </a:ln>
+                  </pic:spPr>
+                </pic:pic>
+              </a:graphicData>
+            </a:graphic>
+          </wp:inline>
+        </w:drawing>
+      </w:r>
+    </w:p>
     <w:sectPr>
       <w:pgSz w:w="11906" w:h="16838"/>
       <w:pgMar w:top="1440" w:right="1800" w:bottom="1440" w:left="1800" w:header="720" w:footer="720" w:gutter="0"/>
@@ -4484,6 +6194,26 @@
     </w:lvl>
   </w:abstractNum>
   <w:abstractNum w:abstractNumId="3">
+    <w:nsid w:val="CA9BB6A0"/>
+    <w:multiLevelType w:val="singleLevel"/>
+    <w:tmpl w:val="CA9BB6A0"/>
+    <w:lvl w:ilvl="0" w:tentative="0">
+      <w:start w:val="1"/>
+      <w:numFmt w:val="decimal"/>
+      <w:lvlText w:val="%1."/>
+      <w:lvlJc w:val="left"/>
+      <w:pPr>
+        <w:tabs>
+          <w:tab w:val="left" w:pos="2105"/>
+        </w:tabs>
+        <w:ind w:left="2105" w:leftChars="0" w:hanging="425" w:firstLineChars="0"/>
+      </w:pPr>
+      <w:rPr>
+        <w:rFonts w:hint="default"/>
+      </w:rPr>
+    </w:lvl>
+  </w:abstractNum>
+  <w:abstractNum w:abstractNumId="4">
     <w:nsid w:val="CCC138C4"/>
     <w:multiLevelType w:val="singleLevel"/>
     <w:tmpl w:val="CCC138C4"/>
@@ -4503,7 +6233,7 @@
       </w:rPr>
     </w:lvl>
   </w:abstractNum>
-  <w:abstractNum w:abstractNumId="4">
+  <w:abstractNum w:abstractNumId="5">
     <w:nsid w:val="D7E883AD"/>
     <w:multiLevelType w:val="singleLevel"/>
     <w:tmpl w:val="D7E883AD"/>
@@ -4519,7 +6249,7 @@
       </w:pPr>
     </w:lvl>
   </w:abstractNum>
-  <w:abstractNum w:abstractNumId="5">
+  <w:abstractNum w:abstractNumId="6">
     <w:nsid w:val="EA6EB8C0"/>
     <w:multiLevelType w:val="singleLevel"/>
     <w:tmpl w:val="EA6EB8C0"/>
@@ -4539,7 +6269,47 @@
       </w:rPr>
     </w:lvl>
   </w:abstractNum>
-  <w:abstractNum w:abstractNumId="6">
+  <w:abstractNum w:abstractNumId="7">
+    <w:nsid w:val="075F5E02"/>
+    <w:multiLevelType w:val="singleLevel"/>
+    <w:tmpl w:val="075F5E02"/>
+    <w:lvl w:ilvl="0" w:tentative="0">
+      <w:start w:val="1"/>
+      <w:numFmt w:val="decimal"/>
+      <w:lvlText w:val="%1."/>
+      <w:lvlJc w:val="left"/>
+      <w:pPr>
+        <w:tabs>
+          <w:tab w:val="left" w:pos="2105"/>
+        </w:tabs>
+        <w:ind w:left="2105" w:leftChars="0" w:hanging="425" w:firstLineChars="0"/>
+      </w:pPr>
+      <w:rPr>
+        <w:rFonts w:hint="default"/>
+      </w:rPr>
+    </w:lvl>
+  </w:abstractNum>
+  <w:abstractNum w:abstractNumId="8">
+    <w:nsid w:val="481D9008"/>
+    <w:multiLevelType w:val="singleLevel"/>
+    <w:tmpl w:val="481D9008"/>
+    <w:lvl w:ilvl="0" w:tentative="0">
+      <w:start w:val="1"/>
+      <w:numFmt w:val="decimal"/>
+      <w:lvlText w:val="%1."/>
+      <w:lvlJc w:val="left"/>
+      <w:pPr>
+        <w:tabs>
+          <w:tab w:val="left" w:pos="2105"/>
+        </w:tabs>
+        <w:ind w:left="2105" w:leftChars="0" w:hanging="425" w:firstLineChars="0"/>
+      </w:pPr>
+      <w:rPr>
+        <w:rFonts w:hint="default"/>
+      </w:rPr>
+    </w:lvl>
+  </w:abstractNum>
+  <w:abstractNum w:abstractNumId="9">
     <w:nsid w:val="4D9FE339"/>
     <w:multiLevelType w:val="singleLevel"/>
     <w:tmpl w:val="4D9FE339"/>
@@ -4559,7 +6329,7 @@
       </w:rPr>
     </w:lvl>
   </w:abstractNum>
-  <w:abstractNum w:abstractNumId="7">
+  <w:abstractNum w:abstractNumId="10">
     <w:nsid w:val="50078BCA"/>
     <w:multiLevelType w:val="singleLevel"/>
     <w:tmpl w:val="50078BCA"/>
@@ -4579,7 +6349,7 @@
       </w:rPr>
     </w:lvl>
   </w:abstractNum>
-  <w:abstractNum w:abstractNumId="8">
+  <w:abstractNum w:abstractNumId="11">
     <w:nsid w:val="69DC28A8"/>
     <w:multiLevelType w:val="singleLevel"/>
     <w:tmpl w:val="69DC28A8"/>
@@ -4600,19 +6370,19 @@
     </w:lvl>
   </w:abstractNum>
   <w:num w:numId="1">
-    <w:abstractNumId w:val="5"/>
+    <w:abstractNumId w:val="6"/>
   </w:num>
   <w:num w:numId="2">
-    <w:abstractNumId w:val="8"/>
+    <w:abstractNumId w:val="11"/>
   </w:num>
   <w:num w:numId="3">
     <w:abstractNumId w:val="1"/>
   </w:num>
   <w:num w:numId="4">
-    <w:abstractNumId w:val="7"/>
+    <w:abstractNumId w:val="10"/>
   </w:num>
   <w:num w:numId="5">
-    <w:abstractNumId w:val="4"/>
+    <w:abstractNumId w:val="5"/>
   </w:num>
   <w:num w:numId="6">
     <w:abstractNumId w:val="0"/>
@@ -4621,10 +6391,19 @@
     <w:abstractNumId w:val="2"/>
   </w:num>
   <w:num w:numId="8">
+    <w:abstractNumId w:val="4"/>
+  </w:num>
+  <w:num w:numId="9">
+    <w:abstractNumId w:val="9"/>
+  </w:num>
+  <w:num w:numId="10">
+    <w:abstractNumId w:val="8"/>
+  </w:num>
+  <w:num w:numId="11">
     <w:abstractNumId w:val="3"/>
   </w:num>
-  <w:num w:numId="9">
-    <w:abstractNumId w:val="6"/>
+  <w:num w:numId="12">
+    <w:abstractNumId w:val="7"/>
   </w:num>
 </w:numbering>
 </file>

</xml_diff>